<commit_message>
v0.5 with comments from Bernd Fiebinger
</commit_message>
<xml_diff>
--- a/ImplementationView-TestbedEdgeConfiguration_v0.5.docx
+++ b/ImplementationView-TestbedEdgeConfiguration_v0.5.docx
@@ -1,6 +1,6 @@
 
 <file path=word/document.xml><?xml version="1.0" encoding="utf-8"?>
-<w:document xmlns:wpc="http://schemas.microsoft.com/office/word/2010/wordprocessingCanvas" xmlns:cx="http://schemas.microsoft.com/office/drawing/2014/chartex" xmlns:cx1="http://schemas.microsoft.com/office/drawing/2015/9/8/chartex" xmlns:cx2="http://schemas.microsoft.com/office/drawing/2015/10/21/chartex" xmlns:cx3="http://schemas.microsoft.com/office/drawing/2016/5/9/chartex" xmlns:cx4="http://schemas.microsoft.com/office/drawing/2016/5/10/chartex" xmlns:cx5="http://schemas.microsoft.com/office/drawing/2016/5/11/chartex" xmlns:cx6="http://schemas.microsoft.com/office/drawing/2016/5/12/chartex" xmlns:cx7="http://schemas.microsoft.com/office/drawing/2016/5/13/chartex" xmlns:cx8="http://schemas.microsoft.com/office/drawing/2016/5/14/chartex" xmlns:mc="http://schemas.openxmlformats.org/markup-compatibility/2006" xmlns:aink="http://schemas.microsoft.com/office/drawing/2016/ink" xmlns:am3d="http://schemas.microsoft.com/office/drawing/2017/model3d" xmlns:o="urn:schemas-microsoft-com:office:office" xmlns:r="http://schemas.openxmlformats.org/officeDocument/2006/relationships" xmlns:m="http://schemas.openxmlformats.org/officeDocument/2006/math" xmlns:v="urn:schemas-microsoft-com:vml" xmlns:wp14="http://schemas.microsoft.com/office/word/2010/wordprocessingDrawing" xmlns:wp="http://schemas.openxmlformats.org/drawingml/2006/wordprocessingDrawing" xmlns:w10="urn:schemas-microsoft-com:office:word" xmlns:w="http://schemas.openxmlformats.org/wordprocessingml/2006/main" xmlns:w14="http://schemas.microsoft.com/office/word/2010/wordml" xmlns:w15="http://schemas.microsoft.com/office/word/2012/wordml" xmlns:w16cex="http://schemas.microsoft.com/office/word/2018/wordml/cex" xmlns:w16cid="http://schemas.microsoft.com/office/word/2016/wordml/cid" xmlns:w16="http://schemas.microsoft.com/office/word/2018/wordml" xmlns:w16sdtdh="http://schemas.microsoft.com/office/word/2020/wordml/sdtdatahash" xmlns:w16se="http://schemas.microsoft.com/office/word/2015/wordml/symex" xmlns:wpg="http://schemas.microsoft.com/office/word/2010/wordprocessingGroup" xmlns:wpi="http://schemas.microsoft.com/office/word/2010/wordprocessingInk" xmlns:wne="http://schemas.microsoft.com/office/word/2006/wordml" xmlns:wps="http://schemas.microsoft.com/office/word/2010/wordprocessingShape" mc:Ignorable="w14 w15 w16se w16cid w16 w16cex w16sdtdh wp14">
+<w:document xmlns:wpc="http://schemas.microsoft.com/office/word/2010/wordprocessingCanvas" xmlns:cx="http://schemas.microsoft.com/office/drawing/2014/chartex" xmlns:cx1="http://schemas.microsoft.com/office/drawing/2015/9/8/chartex" xmlns:cx2="http://schemas.microsoft.com/office/drawing/2015/10/21/chartex" xmlns:cx3="http://schemas.microsoft.com/office/drawing/2016/5/9/chartex" xmlns:cx4="http://schemas.microsoft.com/office/drawing/2016/5/10/chartex" xmlns:cx5="http://schemas.microsoft.com/office/drawing/2016/5/11/chartex" xmlns:cx6="http://schemas.microsoft.com/office/drawing/2016/5/12/chartex" xmlns:cx7="http://schemas.microsoft.com/office/drawing/2016/5/13/chartex" xmlns:cx8="http://schemas.microsoft.com/office/drawing/2016/5/14/chartex" xmlns:mc="http://schemas.openxmlformats.org/markup-compatibility/2006" xmlns:aink="http://schemas.microsoft.com/office/drawing/2016/ink" xmlns:am3d="http://schemas.microsoft.com/office/drawing/2017/model3d" xmlns:o="urn:schemas-microsoft-com:office:office" xmlns:oel="http://schemas.microsoft.com/office/2019/extlst" xmlns:r="http://schemas.openxmlformats.org/officeDocument/2006/relationships" xmlns:m="http://schemas.openxmlformats.org/officeDocument/2006/math" xmlns:v="urn:schemas-microsoft-com:vml" xmlns:wp14="http://schemas.microsoft.com/office/word/2010/wordprocessingDrawing" xmlns:wp="http://schemas.openxmlformats.org/drawingml/2006/wordprocessingDrawing" xmlns:w10="urn:schemas-microsoft-com:office:word" xmlns:w="http://schemas.openxmlformats.org/wordprocessingml/2006/main" xmlns:w14="http://schemas.microsoft.com/office/word/2010/wordml" xmlns:w15="http://schemas.microsoft.com/office/word/2012/wordml" xmlns:w16cex="http://schemas.microsoft.com/office/word/2018/wordml/cex" xmlns:w16cid="http://schemas.microsoft.com/office/word/2016/wordml/cid" xmlns:w16="http://schemas.microsoft.com/office/word/2018/wordml" xmlns:w16sdtdh="http://schemas.microsoft.com/office/word/2020/wordml/sdtdatahash" xmlns:w16se="http://schemas.microsoft.com/office/word/2015/wordml/symex" xmlns:wpg="http://schemas.microsoft.com/office/word/2010/wordprocessingGroup" xmlns:wpi="http://schemas.microsoft.com/office/word/2010/wordprocessingInk" xmlns:wne="http://schemas.microsoft.com/office/word/2006/wordml" xmlns:wps="http://schemas.microsoft.com/office/word/2010/wordprocessingShape" mc:Ignorable="w14 w15 w16se w16cid w16 w16cex w16sdtdh wp14">
   <w:body>
     <w:p>
       <w:pPr>
@@ -7194,21 +7194,7 @@
           <w:rStyle w:val="Hyperlink"/>
           <w:highlight w:val="yellow"/>
         </w:rPr>
-        <w:t xml:space="preserve"> Thing Des</w:t>
-      </w:r>
-      <w:r>
-        <w:rPr>
-          <w:rStyle w:val="Hyperlink"/>
-          <w:highlight w:val="yellow"/>
-        </w:rPr>
-        <w:t>c</w:t>
-      </w:r>
-      <w:r>
-        <w:rPr>
-          <w:rStyle w:val="Hyperlink"/>
-          <w:highlight w:val="yellow"/>
-        </w:rPr>
-        <w:t>ription</w:t>
+        <w:t xml:space="preserve"> Thing Description</w:t>
       </w:r>
       <w:r>
         <w:rPr>
@@ -7327,6 +7313,8 @@
         <w:t>[</w:t>
       </w:r>
       <w:commentRangeStart w:id="16"/>
+      <w:commentRangeStart w:id="17"/>
+      <w:commentRangeStart w:id="18"/>
       <w:proofErr w:type="spellStart"/>
       <w:r>
         <w:rPr>
@@ -7393,6 +7381,22 @@
         </w:rPr>
         <w:commentReference w:id="16"/>
       </w:r>
+      <w:commentRangeEnd w:id="17"/>
+      <w:r>
+        <w:rPr>
+          <w:rStyle w:val="Kommentarzeichen"/>
+          <w:lang w:eastAsia="de-DE"/>
+        </w:rPr>
+        <w:commentReference w:id="17"/>
+      </w:r>
+      <w:commentRangeEnd w:id="18"/>
+      <w:r>
+        <w:rPr>
+          <w:rStyle w:val="Kommentarzeichen"/>
+          <w:lang w:eastAsia="de-DE"/>
+        </w:rPr>
+        <w:commentReference w:id="18"/>
+      </w:r>
       <w:r>
         <w:t>]</w:t>
       </w:r>
@@ -7404,6 +7408,7 @@
       </w:r>
     </w:p>
     <w:p>
+      <w:bookmarkStart w:id="19" w:name="_Hlk116635889"/>
       <w:r>
         <w:t xml:space="preserve">If a device does not supply a content for </w:t>
       </w:r>
@@ -7459,11 +7464,12 @@
       <w:pPr>
         <w:pStyle w:val="berschrift3"/>
       </w:pPr>
-      <w:bookmarkStart w:id="17" w:name="_Toc97279967"/>
+      <w:bookmarkStart w:id="20" w:name="_Toc97279967"/>
+      <w:bookmarkEnd w:id="19"/>
       <w:r>
         <w:t>Manufacturer</w:t>
       </w:r>
-      <w:bookmarkEnd w:id="17"/>
+      <w:bookmarkEnd w:id="20"/>
     </w:p>
     <w:p>
       <w:r>
@@ -7509,12 +7515,12 @@
       <w:pPr>
         <w:pStyle w:val="berschrift3"/>
       </w:pPr>
-      <w:bookmarkStart w:id="18" w:name="_Toc97279968"/>
+      <w:bookmarkStart w:id="21" w:name="_Toc97279968"/>
       <w:proofErr w:type="spellStart"/>
       <w:r>
         <w:t>ManufacturerUri</w:t>
       </w:r>
-      <w:bookmarkEnd w:id="18"/>
+      <w:bookmarkEnd w:id="21"/>
       <w:proofErr w:type="spellEnd"/>
     </w:p>
     <w:p>
@@ -7588,11 +7594,11 @@
       <w:pPr>
         <w:pStyle w:val="berschrift3"/>
       </w:pPr>
-      <w:bookmarkStart w:id="19" w:name="_Toc97279969"/>
+      <w:bookmarkStart w:id="22" w:name="_Toc97279969"/>
       <w:r>
         <w:t>Model</w:t>
       </w:r>
-      <w:bookmarkEnd w:id="19"/>
+      <w:bookmarkEnd w:id="22"/>
     </w:p>
     <w:p>
       <w:r>
@@ -7684,12 +7690,12 @@
       <w:pPr>
         <w:pStyle w:val="berschrift3"/>
       </w:pPr>
-      <w:bookmarkStart w:id="20" w:name="_Toc97279970"/>
+      <w:bookmarkStart w:id="23" w:name="_Toc97279970"/>
       <w:proofErr w:type="spellStart"/>
       <w:r>
         <w:t>ProductCode</w:t>
       </w:r>
-      <w:bookmarkEnd w:id="20"/>
+      <w:bookmarkEnd w:id="23"/>
       <w:proofErr w:type="spellEnd"/>
     </w:p>
     <w:p>
@@ -7781,12 +7787,12 @@
       <w:pPr>
         <w:pStyle w:val="berschrift3"/>
       </w:pPr>
-      <w:bookmarkStart w:id="21" w:name="_Toc97279971"/>
+      <w:bookmarkStart w:id="24" w:name="_Toc97279971"/>
       <w:proofErr w:type="spellStart"/>
       <w:r>
         <w:t>SerialNumber</w:t>
       </w:r>
-      <w:bookmarkEnd w:id="21"/>
+      <w:bookmarkEnd w:id="24"/>
       <w:proofErr w:type="spellEnd"/>
     </w:p>
     <w:p>
@@ -7872,12 +7878,12 @@
       <w:pPr>
         <w:pStyle w:val="berschrift3"/>
       </w:pPr>
-      <w:bookmarkStart w:id="22" w:name="_Toc97279972"/>
+      <w:bookmarkStart w:id="25" w:name="_Toc97279972"/>
       <w:proofErr w:type="spellStart"/>
       <w:r>
         <w:t>ProductInstanceUri</w:t>
       </w:r>
-      <w:bookmarkEnd w:id="22"/>
+      <w:bookmarkEnd w:id="25"/>
       <w:proofErr w:type="spellEnd"/>
     </w:p>
     <w:p>
@@ -8042,12 +8048,12 @@
       <w:pPr>
         <w:pStyle w:val="berschrift3"/>
       </w:pPr>
-      <w:bookmarkStart w:id="23" w:name="_Toc97279973"/>
+      <w:bookmarkStart w:id="26" w:name="_Toc97279973"/>
       <w:proofErr w:type="spellStart"/>
       <w:r>
         <w:t>HardwareRevision</w:t>
       </w:r>
-      <w:bookmarkEnd w:id="23"/>
+      <w:bookmarkEnd w:id="26"/>
       <w:proofErr w:type="spellEnd"/>
     </w:p>
     <w:p>
@@ -8100,6 +8106,7 @@
       <w:r>
         <w:t>​</w:t>
       </w:r>
+      <w:commentRangeStart w:id="27"/>
       <w:r>
         <w:t xml:space="preserve">In case of a </w:t>
       </w:r>
@@ -8133,20 +8140,29 @@
       <w:r>
         <w:t>.</w:t>
       </w:r>
+      <w:commentRangeEnd w:id="27"/>
+      <w:r>
+        <w:rPr>
+          <w:rStyle w:val="Kommentarzeichen"/>
+          <w:lang w:eastAsia="de-DE"/>
+        </w:rPr>
+        <w:commentReference w:id="27"/>
+      </w:r>
     </w:p>
     <w:p>
       <w:pPr>
         <w:pStyle w:val="berschrift3"/>
       </w:pPr>
-      <w:bookmarkStart w:id="24" w:name="_Toc97279974"/>
+      <w:bookmarkStart w:id="28" w:name="_Toc97279974"/>
       <w:proofErr w:type="spellStart"/>
       <w:r>
         <w:t>SoftwareRevision</w:t>
       </w:r>
-      <w:bookmarkEnd w:id="24"/>
+      <w:bookmarkEnd w:id="28"/>
       <w:proofErr w:type="spellEnd"/>
     </w:p>
     <w:p>
+      <w:commentRangeStart w:id="29"/>
       <w:r>
         <w:t>The mandatory property</w:t>
       </w:r>
@@ -8183,6 +8199,14 @@
       <w:r>
         <w:t xml:space="preserve"> the asset.</w:t>
       </w:r>
+      <w:commentRangeEnd w:id="29"/>
+      <w:r>
+        <w:rPr>
+          <w:rStyle w:val="Kommentarzeichen"/>
+          <w:lang w:eastAsia="de-DE"/>
+        </w:rPr>
+        <w:commentReference w:id="29"/>
+      </w:r>
     </w:p>
     <w:p>
       <w:r>
@@ -8203,6 +8227,7 @@
       </w:r>
     </w:p>
     <w:p>
+      <w:commentRangeStart w:id="30"/>
       <w:r>
         <w:t>In case of a</w:t>
       </w:r>
@@ -8230,22 +8255,45 @@
       <w:r>
         <w:t>.</w:t>
       </w:r>
+      <w:commentRangeEnd w:id="30"/>
+      <w:r>
+        <w:rPr>
+          <w:rStyle w:val="Kommentarzeichen"/>
+          <w:lang w:eastAsia="de-DE"/>
+        </w:rPr>
+        <w:commentReference w:id="30"/>
+      </w:r>
     </w:p>
     <w:p>
       <w:pPr>
         <w:pStyle w:val="berschrift3"/>
       </w:pPr>
-      <w:bookmarkStart w:id="25" w:name="_Toc97279975"/>
+      <w:bookmarkStart w:id="31" w:name="_Toc97279975"/>
       <w:proofErr w:type="spellStart"/>
       <w:r>
         <w:t>DeviceRevision</w:t>
       </w:r>
-      <w:bookmarkEnd w:id="25"/>
+      <w:bookmarkEnd w:id="31"/>
       <w:proofErr w:type="spellEnd"/>
     </w:p>
     <w:p>
       <w:r>
-        <w:t xml:space="preserve">The mandatory property </w:t>
+        <w:t xml:space="preserve">The </w:t>
+      </w:r>
+      <w:commentRangeStart w:id="32"/>
+      <w:r>
+        <w:t xml:space="preserve">mandatory </w:t>
+      </w:r>
+      <w:commentRangeEnd w:id="32"/>
+      <w:r>
+        <w:rPr>
+          <w:rStyle w:val="Kommentarzeichen"/>
+          <w:lang w:eastAsia="de-DE"/>
+        </w:rPr>
+        <w:commentReference w:id="32"/>
+      </w:r>
+      <w:r>
+        <w:t xml:space="preserve">property </w:t>
       </w:r>
       <w:proofErr w:type="spellStart"/>
       <w:r>
@@ -8260,17 +8308,32 @@
       <w:pPr>
         <w:pStyle w:val="berschrift3"/>
       </w:pPr>
-      <w:bookmarkStart w:id="26" w:name="_Toc97279976"/>
+      <w:bookmarkStart w:id="33" w:name="_Toc97279976"/>
       <w:proofErr w:type="spellStart"/>
       <w:r>
         <w:t>RevisionCounter</w:t>
       </w:r>
-      <w:bookmarkEnd w:id="26"/>
+      <w:bookmarkEnd w:id="33"/>
       <w:proofErr w:type="spellEnd"/>
     </w:p>
     <w:p>
       <w:r>
-        <w:t xml:space="preserve">The mandatory property </w:t>
+        <w:t xml:space="preserve">The </w:t>
+      </w:r>
+      <w:commentRangeStart w:id="34"/>
+      <w:r>
+        <w:t xml:space="preserve">mandatory </w:t>
+      </w:r>
+      <w:commentRangeEnd w:id="34"/>
+      <w:r>
+        <w:rPr>
+          <w:rStyle w:val="Kommentarzeichen"/>
+          <w:lang w:eastAsia="de-DE"/>
+        </w:rPr>
+        <w:commentReference w:id="34"/>
+      </w:r>
+      <w:r>
+        <w:t xml:space="preserve">property </w:t>
       </w:r>
       <w:proofErr w:type="spellStart"/>
       <w:r>
@@ -8305,12 +8368,12 @@
       <w:pPr>
         <w:pStyle w:val="berschrift3"/>
       </w:pPr>
-      <w:bookmarkStart w:id="27" w:name="_Toc97279977"/>
+      <w:bookmarkStart w:id="35" w:name="_Toc97279977"/>
       <w:proofErr w:type="spellStart"/>
       <w:r>
         <w:t>DeviceManual</w:t>
       </w:r>
-      <w:bookmarkEnd w:id="27"/>
+      <w:bookmarkEnd w:id="35"/>
       <w:proofErr w:type="spellEnd"/>
     </w:p>
     <w:p>
@@ -8342,14 +8405,14 @@
           <w:highlight w:val="yellow"/>
         </w:rPr>
       </w:pPr>
-      <w:bookmarkStart w:id="28" w:name="_Toc97279978"/>
+      <w:bookmarkStart w:id="36" w:name="_Toc97279978"/>
       <w:r>
         <w:rPr>
           <w:highlight w:val="yellow"/>
         </w:rPr>
         <w:t>Description</w:t>
       </w:r>
-      <w:bookmarkEnd w:id="28"/>
+      <w:bookmarkEnd w:id="36"/>
     </w:p>
     <w:p>
       <w:pPr>
@@ -8463,7 +8526,7 @@
           <w:highlight w:val="yellow"/>
         </w:rPr>
       </w:pPr>
-      <w:bookmarkStart w:id="29" w:name="_Toc97279979"/>
+      <w:bookmarkStart w:id="37" w:name="_Toc97279979"/>
       <w:proofErr w:type="spellStart"/>
       <w:r>
         <w:rPr>
@@ -8483,7 +8546,7 @@
         </w:rPr>
         <w:t>faces</w:t>
       </w:r>
-      <w:bookmarkEnd w:id="29"/>
+      <w:bookmarkEnd w:id="37"/>
       <w:proofErr w:type="spellEnd"/>
     </w:p>
     <w:p>
@@ -8492,6 +8555,8 @@
           <w:highlight w:val="yellow"/>
         </w:rPr>
       </w:pPr>
+      <w:commentRangeStart w:id="38"/>
+      <w:commentRangeStart w:id="39"/>
       <w:r>
         <w:rPr>
           <w:highlight w:val="yellow"/>
@@ -8615,6 +8680,22 @@
         </w:rPr>
         <w:t>:</w:t>
       </w:r>
+      <w:commentRangeEnd w:id="38"/>
+      <w:r>
+        <w:rPr>
+          <w:rStyle w:val="Kommentarzeichen"/>
+          <w:lang w:eastAsia="de-DE"/>
+        </w:rPr>
+        <w:commentReference w:id="38"/>
+      </w:r>
+      <w:commentRangeEnd w:id="39"/>
+      <w:r>
+        <w:rPr>
+          <w:rStyle w:val="Kommentarzeichen"/>
+          <w:lang w:eastAsia="de-DE"/>
+        </w:rPr>
+        <w:commentReference w:id="39"/>
+      </w:r>
     </w:p>
     <w:p>
       <w:pPr>
@@ -8903,8 +8984,8 @@
       <w:pPr>
         <w:pStyle w:val="berschrift2"/>
       </w:pPr>
-      <w:bookmarkStart w:id="30" w:name="_Toc38529375"/>
-      <w:bookmarkStart w:id="31" w:name="_Toc97279980"/>
+      <w:bookmarkStart w:id="40" w:name="_Toc38529375"/>
+      <w:bookmarkStart w:id="41" w:name="_Toc97279980"/>
       <w:r>
         <w:rPr>
           <w:highlight w:val="yellow"/>
@@ -8917,7 +8998,7 @@
         </w:rPr>
         <w:t xml:space="preserve"> </w:t>
       </w:r>
-      <w:bookmarkEnd w:id="30"/>
+      <w:bookmarkEnd w:id="40"/>
       <w:r>
         <w:rPr>
           <w:highlight w:val="yellow"/>
@@ -8962,7 +9043,7 @@
       <w:r>
         <w:t>)</w:t>
       </w:r>
-      <w:bookmarkEnd w:id="31"/>
+      <w:bookmarkEnd w:id="41"/>
     </w:p>
     <w:p>
       <w:proofErr w:type="spellStart"/>
@@ -9538,14 +9619,14 @@
       <w:pPr>
         <w:pStyle w:val="berschrift3"/>
       </w:pPr>
-      <w:bookmarkStart w:id="32" w:name="_Toc97279981"/>
+      <w:bookmarkStart w:id="42" w:name="_Toc97279981"/>
       <w:r>
         <w:t>Edge Asset Management</w:t>
       </w:r>
       <w:r>
         <w:t xml:space="preserve"> API</w:t>
       </w:r>
-      <w:bookmarkEnd w:id="32"/>
+      <w:bookmarkEnd w:id="42"/>
     </w:p>
     <w:p>
       <w:pPr>
@@ -9965,8 +10046,9 @@
       <w:pPr>
         <w:pStyle w:val="berschrift2"/>
       </w:pPr>
-      <w:bookmarkStart w:id="33" w:name="_Toc38529376"/>
-      <w:bookmarkStart w:id="34" w:name="_Toc97279982"/>
+      <w:bookmarkStart w:id="43" w:name="_Toc38529376"/>
+      <w:bookmarkStart w:id="44" w:name="_Toc97279982"/>
+      <w:commentRangeStart w:id="45"/>
       <w:r>
         <w:rPr>
           <w:highlight w:val="yellow"/>
@@ -9982,7 +10064,7 @@
       <w:r>
         <w:t xml:space="preserve"> </w:t>
       </w:r>
-      <w:bookmarkEnd w:id="33"/>
+      <w:bookmarkEnd w:id="43"/>
       <w:r>
         <w:t>(</w:t>
       </w:r>
@@ -10012,7 +10094,17 @@
       <w:r>
         <w:t>)</w:t>
       </w:r>
-      <w:bookmarkEnd w:id="34"/>
+      <w:bookmarkEnd w:id="44"/>
+      <w:commentRangeEnd w:id="45"/>
+      <w:r>
+        <w:rPr>
+          <w:rStyle w:val="Kommentarzeichen"/>
+          <w:b w:val="0"/>
+          <w:color w:val="000000" w:themeColor="text1"/>
+          <w:lang w:eastAsia="de-DE"/>
+        </w:rPr>
+        <w:commentReference w:id="45"/>
+      </w:r>
     </w:p>
     <w:p>
       <w:r>
@@ -10060,21 +10152,21 @@
       <w:pPr>
         <w:pStyle w:val="berschrift3"/>
       </w:pPr>
-      <w:bookmarkStart w:id="35" w:name="_Toc97279983"/>
-      <w:bookmarkStart w:id="36" w:name="_Ref42524417"/>
-      <w:bookmarkStart w:id="37" w:name="_Ref42528351"/>
+      <w:bookmarkStart w:id="46" w:name="_Toc97279983"/>
+      <w:bookmarkStart w:id="47" w:name="_Ref42524417"/>
+      <w:bookmarkStart w:id="48" w:name="_Ref42528351"/>
       <w:r>
         <w:t>Parameter</w:t>
       </w:r>
       <w:r>
         <w:t xml:space="preserve"> Discovery</w:t>
       </w:r>
-      <w:bookmarkEnd w:id="35"/>
+      <w:bookmarkEnd w:id="46"/>
       <w:r>
         <w:t xml:space="preserve"> </w:t>
       </w:r>
-      <w:bookmarkEnd w:id="36"/>
-      <w:bookmarkEnd w:id="37"/>
+      <w:bookmarkEnd w:id="47"/>
+      <w:bookmarkEnd w:id="48"/>
     </w:p>
     <w:p>
       <w:pPr>
@@ -10282,6 +10374,7 @@
         <w:t xml:space="preserve"> </w:t>
       </w:r>
     </w:p>
+    <w:commentRangeStart w:id="49"/>
     <w:p>
       <w:pPr>
         <w:rPr>
@@ -10289,16 +10382,39 @@
           <w:bCs/>
         </w:rPr>
       </w:pPr>
-      <w:hyperlink r:id="rId21" w:history="1">
-        <w:r>
-          <w:rPr>
-            <w:rStyle w:val="Hyperlink"/>
-            <w:b/>
-            <w:bCs/>
-          </w:rPr>
-          <w:t>https://industrialdigitaltwin.org/wp-content/uploads/2021/09/09_details_of_the_asset_administration_shell_part2_V1_en_2020.pdf</w:t>
-        </w:r>
-      </w:hyperlink>
+      <w:r>
+        <w:fldChar w:fldCharType="begin"/>
+      </w:r>
+      <w:r>
+        <w:instrText xml:space="preserve"> HYPERLINK "https://industrialdigitaltwin.org/wp-content/uploads/2021/09/09_details_of_the_asset_administration_shell_part2_V1_en_2020.pdf" </w:instrText>
+      </w:r>
+      <w:r>
+        <w:fldChar w:fldCharType="separate"/>
+      </w:r>
+      <w:r>
+        <w:rPr>
+          <w:rStyle w:val="Hyperlink"/>
+          <w:b/>
+          <w:bCs/>
+        </w:rPr>
+        <w:t>https://industrialdigitaltwin.org/wp-content/uploads/2021/09/09_details_of_the_asset_administration_shell_part2_V1_en_2020.pdf</w:t>
+      </w:r>
+      <w:r>
+        <w:rPr>
+          <w:rStyle w:val="Hyperlink"/>
+          <w:b/>
+          <w:bCs/>
+        </w:rPr>
+        <w:fldChar w:fldCharType="end"/>
+      </w:r>
+      <w:commentRangeEnd w:id="49"/>
+      <w:r>
+        <w:rPr>
+          <w:rStyle w:val="Kommentarzeichen"/>
+          <w:lang w:eastAsia="de-DE"/>
+        </w:rPr>
+        <w:commentReference w:id="49"/>
+      </w:r>
     </w:p>
     <w:p/>
     <w:p/>
@@ -10623,7 +10739,7 @@
       <w:pPr>
         <w:pStyle w:val="berschrift3"/>
       </w:pPr>
-      <w:bookmarkStart w:id="38" w:name="_Toc97279984"/>
+      <w:bookmarkStart w:id="50" w:name="_Toc97279984"/>
       <w:r>
         <w:t>Provisioning</w:t>
       </w:r>
@@ -10639,7 +10755,7 @@
       <w:r>
         <w:t xml:space="preserve"> Parameters</w:t>
       </w:r>
-      <w:bookmarkEnd w:id="38"/>
+      <w:bookmarkEnd w:id="50"/>
     </w:p>
     <w:p>
       <w:r>
@@ -11051,15 +11167,24 @@
         <w:lastRenderedPageBreak/>
         <w:t xml:space="preserve"> </w:t>
       </w:r>
-      <w:bookmarkStart w:id="39" w:name="_Toc97279985"/>
+      <w:bookmarkStart w:id="51" w:name="_Toc97279985"/>
       <w:r>
         <w:t>Propagation of Data Endpoints</w:t>
       </w:r>
-      <w:bookmarkEnd w:id="39"/>
-    </w:p>
-    <w:p>
+      <w:bookmarkEnd w:id="51"/>
+    </w:p>
+    <w:p>
+      <w:commentRangeStart w:id="52"/>
       <w:r>
         <w:t>This function allows a field device to propagate its contained data endpoints to a connected edge device for further processing.</w:t>
+      </w:r>
+      <w:commentRangeEnd w:id="52"/>
+      <w:r>
+        <w:rPr>
+          <w:rStyle w:val="Kommentarzeichen"/>
+          <w:lang w:eastAsia="de-DE"/>
+        </w:rPr>
+        <w:commentReference w:id="52"/>
       </w:r>
     </w:p>
     <w:p>
@@ -11298,7 +11423,7 @@
           <w:noProof/>
         </w:rPr>
       </w:pPr>
-      <w:bookmarkStart w:id="40" w:name="_Toc97279986"/>
+      <w:bookmarkStart w:id="53" w:name="_Toc97279986"/>
       <w:r>
         <w:rPr>
           <w:highlight w:val="yellow"/>
@@ -11321,7 +11446,7 @@
       <w:r>
         <w:t>)</w:t>
       </w:r>
-      <w:bookmarkEnd w:id="40"/>
+      <w:bookmarkEnd w:id="53"/>
     </w:p>
     <w:p>
       <w:r>
@@ -11333,7 +11458,7 @@
       <w:pPr>
         <w:pStyle w:val="berschrift3"/>
       </w:pPr>
-      <w:bookmarkStart w:id="41" w:name="_Toc97279987"/>
+      <w:bookmarkStart w:id="54" w:name="_Toc97279987"/>
       <w:r>
         <w:t xml:space="preserve">Provision of an </w:t>
       </w:r>
@@ -11343,7 +11468,7 @@
       <w:r>
         <w:t>pplication</w:t>
       </w:r>
-      <w:bookmarkEnd w:id="41"/>
+      <w:bookmarkEnd w:id="54"/>
     </w:p>
     <w:p>
       <w:r>
@@ -11548,7 +11673,7 @@
       <w:pPr>
         <w:pStyle w:val="berschrift3"/>
       </w:pPr>
-      <w:bookmarkStart w:id="42" w:name="_Toc97279988"/>
+      <w:bookmarkStart w:id="55" w:name="_Toc97279988"/>
       <w:r>
         <w:t xml:space="preserve">Propagation of a provisioned </w:t>
       </w:r>
@@ -11558,7 +11683,7 @@
       <w:r>
         <w:t>Application</w:t>
       </w:r>
-      <w:bookmarkEnd w:id="42"/>
+      <w:bookmarkEnd w:id="55"/>
     </w:p>
     <w:p>
       <w:r>
@@ -11767,14 +11892,14 @@
       <w:pPr>
         <w:pStyle w:val="berschrift3"/>
       </w:pPr>
-      <w:bookmarkStart w:id="43" w:name="_Toc97279989"/>
+      <w:bookmarkStart w:id="56" w:name="_Toc97279989"/>
       <w:r>
         <w:t>Deletion</w:t>
       </w:r>
       <w:r>
         <w:t xml:space="preserve"> of a discontinued Application</w:t>
       </w:r>
-      <w:bookmarkEnd w:id="43"/>
+      <w:bookmarkEnd w:id="56"/>
     </w:p>
     <w:p>
       <w:r>
@@ -11967,11 +12092,11 @@
       <w:pPr>
         <w:pStyle w:val="berschrift3"/>
       </w:pPr>
-      <w:bookmarkStart w:id="44" w:name="_Toc97279990"/>
+      <w:bookmarkStart w:id="57" w:name="_Toc97279990"/>
       <w:r>
         <w:t>Deployment of an Application</w:t>
       </w:r>
-      <w:bookmarkEnd w:id="44"/>
+      <w:bookmarkEnd w:id="57"/>
     </w:p>
     <w:p>
       <w:r>
@@ -12170,7 +12295,7 @@
       <w:pPr>
         <w:pStyle w:val="berschrift3"/>
       </w:pPr>
-      <w:bookmarkStart w:id="45" w:name="_Toc97279991"/>
+      <w:bookmarkStart w:id="58" w:name="_Toc97279991"/>
       <w:r>
         <w:t xml:space="preserve">Obtaining an </w:t>
       </w:r>
@@ -12185,7 +12310,7 @@
       <w:r>
         <w:t xml:space="preserve"> or an Update of an Application</w:t>
       </w:r>
-      <w:bookmarkEnd w:id="45"/>
+      <w:bookmarkEnd w:id="58"/>
     </w:p>
     <w:p>
       <w:r>
@@ -12423,13 +12548,13 @@
       <w:pPr>
         <w:pStyle w:val="berschrift3"/>
       </w:pPr>
-      <w:bookmarkStart w:id="46" w:name="_Toc97279992"/>
-      <w:bookmarkStart w:id="47" w:name="_Ref35954395"/>
-      <w:bookmarkStart w:id="48" w:name="_Toc38529381"/>
+      <w:bookmarkStart w:id="59" w:name="_Toc97279992"/>
+      <w:bookmarkStart w:id="60" w:name="_Ref35954395"/>
+      <w:bookmarkStart w:id="61" w:name="_Toc38529381"/>
       <w:r>
         <w:t>Selection of an Edge Runtime</w:t>
       </w:r>
-      <w:bookmarkEnd w:id="46"/>
+      <w:bookmarkEnd w:id="59"/>
     </w:p>
     <w:p>
       <w:r>
@@ -12469,11 +12594,11 @@
       <w:pPr>
         <w:pStyle w:val="berschrift3"/>
       </w:pPr>
-      <w:bookmarkStart w:id="49" w:name="_Toc97279993"/>
+      <w:bookmarkStart w:id="62" w:name="_Toc97279993"/>
       <w:r>
         <w:t>Provision of an Edge Runtime</w:t>
       </w:r>
-      <w:bookmarkEnd w:id="49"/>
+      <w:bookmarkEnd w:id="62"/>
     </w:p>
     <w:p>
       <w:r>
@@ -12504,11 +12629,11 @@
       <w:pPr>
         <w:pStyle w:val="berschrift3"/>
       </w:pPr>
-      <w:bookmarkStart w:id="50" w:name="_Toc97279994"/>
+      <w:bookmarkStart w:id="63" w:name="_Toc97279994"/>
       <w:r>
         <w:t>Deploying an Edge Runtime</w:t>
       </w:r>
-      <w:bookmarkEnd w:id="50"/>
+      <w:bookmarkEnd w:id="63"/>
     </w:p>
     <w:p>
       <w:r>
@@ -12544,17 +12669,17 @@
           <w:noProof/>
         </w:rPr>
       </w:pPr>
-      <w:bookmarkStart w:id="51" w:name="_Toc38529387"/>
-      <w:bookmarkStart w:id="52" w:name="_Toc97279995"/>
-      <w:bookmarkEnd w:id="47"/>
-      <w:bookmarkEnd w:id="48"/>
+      <w:bookmarkStart w:id="64" w:name="_Toc38529387"/>
+      <w:bookmarkStart w:id="65" w:name="_Toc97279995"/>
+      <w:bookmarkEnd w:id="60"/>
+      <w:bookmarkEnd w:id="61"/>
       <w:r>
         <w:rPr>
           <w:highlight w:val="yellow"/>
         </w:rPr>
         <w:t>Application Runtime Functions</w:t>
       </w:r>
-      <w:bookmarkEnd w:id="51"/>
+      <w:bookmarkEnd w:id="64"/>
       <w:r>
         <w:t xml:space="preserve"> (</w:t>
       </w:r>
@@ -12588,7 +12713,7 @@
       <w:r>
         <w:t>)</w:t>
       </w:r>
-      <w:bookmarkEnd w:id="52"/>
+      <w:bookmarkEnd w:id="65"/>
     </w:p>
     <w:p>
       <w:r>
@@ -12777,11 +12902,11 @@
       <w:pPr>
         <w:pStyle w:val="berschrift3"/>
       </w:pPr>
-      <w:bookmarkStart w:id="53" w:name="_Toc97279996"/>
+      <w:bookmarkStart w:id="66" w:name="_Toc97279996"/>
       <w:r>
         <w:t>Precondition Checks</w:t>
       </w:r>
-      <w:bookmarkEnd w:id="53"/>
+      <w:bookmarkEnd w:id="66"/>
     </w:p>
     <w:p>
       <w:r>
@@ -12813,14 +12938,14 @@
       <w:pPr>
         <w:pStyle w:val="berschrift3"/>
       </w:pPr>
-      <w:bookmarkStart w:id="54" w:name="_Toc97279997"/>
+      <w:bookmarkStart w:id="67" w:name="_Toc97279997"/>
       <w:r>
         <w:t xml:space="preserve">Service </w:t>
       </w:r>
       <w:r>
         <w:t>Registration</w:t>
       </w:r>
-      <w:bookmarkEnd w:id="54"/>
+      <w:bookmarkEnd w:id="67"/>
     </w:p>
     <w:p>
       <w:r>
@@ -12835,244 +12960,244 @@
           <w:highlight w:val="yellow"/>
         </w:rPr>
       </w:pPr>
-      <w:bookmarkStart w:id="55" w:name="_Ref35959171"/>
-      <w:bookmarkStart w:id="56" w:name="_Toc38529388"/>
-      <w:bookmarkStart w:id="57" w:name="_Toc97279998"/>
+      <w:bookmarkStart w:id="68" w:name="_Ref35959171"/>
+      <w:bookmarkStart w:id="69" w:name="_Toc38529388"/>
+      <w:bookmarkStart w:id="70" w:name="_Toc97279998"/>
       <w:r>
         <w:rPr>
           <w:highlight w:val="yellow"/>
         </w:rPr>
         <w:t>Monitoring Functions</w:t>
-      </w:r>
-      <w:bookmarkEnd w:id="55"/>
-      <w:bookmarkEnd w:id="56"/>
-      <w:bookmarkEnd w:id="57"/>
-    </w:p>
-    <w:p>
-      <w:r>
-        <w:t>While configuration tasks aim at changing certain elements of a system under consideration, outside roles need means to identify the demand for a change of configuration in the first place. Monitoring functions allow the supervision of the workings of a system under consideration and provide alarms to any changes in the setup that require interaction by an affected outside role.</w:t>
-      </w:r>
-    </w:p>
-    <w:p>
-      <w:pPr>
-        <w:pStyle w:val="berschrift3"/>
-        <w:rPr>
-          <w:noProof/>
-        </w:rPr>
-      </w:pPr>
-      <w:bookmarkStart w:id="58" w:name="_Toc38529389"/>
-      <w:bookmarkStart w:id="59" w:name="_Toc97279999"/>
-      <w:r>
-        <w:t>Asset Management Functions</w:t>
-      </w:r>
-      <w:bookmarkEnd w:id="58"/>
-      <w:bookmarkEnd w:id="59"/>
-    </w:p>
-    <w:p>
-      <w:r>
-        <w:t>Asset management deals with the economic handling of systems with regards to the status of their entities. In the context of a system under consideration, Asset Management functions can be utilized to handle changes to entities that are covered by the use cases given in the Usage view document.</w:t>
-      </w:r>
-    </w:p>
-    <w:p>
-      <w:pPr>
-        <w:pStyle w:val="berschrift3"/>
-        <w:rPr>
-          <w:noProof/>
-        </w:rPr>
-      </w:pPr>
-      <w:bookmarkStart w:id="60" w:name="_Toc38529390"/>
-      <w:bookmarkStart w:id="61" w:name="_Toc97280000"/>
-      <w:r>
-        <w:t>Integrity Monitoring Functions</w:t>
-      </w:r>
-      <w:bookmarkEnd w:id="60"/>
-      <w:bookmarkEnd w:id="61"/>
-    </w:p>
-    <w:p>
-      <w:r>
-        <w:t>Not all changes to a system under consideration will always be planned events. Sometimes, malfunction, or unforeseen outside influence, can have an impact on the system. Integrity Monitoring functions allow outside roles who hold stakes in the system to detect any such unplanned events and to trigger proper event handling procedures.</w:t>
-      </w:r>
-    </w:p>
-    <w:p>
-      <w:pPr>
-        <w:pStyle w:val="berschrift2"/>
-      </w:pPr>
-      <w:bookmarkStart w:id="62" w:name="_Toc97280001"/>
-      <w:r>
-        <w:t>Non-Functional Requirements</w:t>
-      </w:r>
-      <w:bookmarkEnd w:id="62"/>
-    </w:p>
-    <w:p>
-      <w:r>
-        <w:t>The following requirements are mandatory attributes of each of the functions discussed in the other subsections of this chapter. Since they hold true for all functions, they are not explicitly mentioned in each function’s description.</w:t>
-      </w:r>
-    </w:p>
-    <w:p/>
-    <w:p>
-      <w:pPr>
-        <w:pStyle w:val="berschrift1"/>
-        <w:rPr>
-          <w:noProof/>
-        </w:rPr>
-      </w:pPr>
-      <w:bookmarkStart w:id="63" w:name="_Toc97280002"/>
-      <w:r>
-        <w:rPr>
-          <w:noProof/>
-        </w:rPr>
-        <w:t>Testcase Definition</w:t>
-      </w:r>
-      <w:bookmarkEnd w:id="63"/>
-    </w:p>
-    <w:p/>
-    <w:p>
-      <w:pPr>
-        <w:pStyle w:val="berschrift1"/>
-        <w:rPr>
-          <w:noProof/>
-        </w:rPr>
-      </w:pPr>
-      <w:bookmarkStart w:id="64" w:name="_Toc97280003"/>
-      <w:r>
-        <w:rPr>
-          <w:noProof/>
-        </w:rPr>
-        <w:t>References</w:t>
-      </w:r>
-      <w:bookmarkEnd w:id="64"/>
-    </w:p>
-    <w:p>
-      <w:pPr>
-        <w:rPr>
-          <w:rStyle w:val="BesuchterLink"/>
-        </w:rPr>
-      </w:pPr>
-      <w:r>
-        <w:t xml:space="preserve">[1] The Industrial Internet Reference Architecture Technical Report, </w:t>
-      </w:r>
-      <w:hyperlink r:id="rId22" w:history="1">
-        <w:r>
-          <w:rPr>
-            <w:rStyle w:val="BesuchterLink"/>
-          </w:rPr>
-          <w:t>Link</w:t>
-        </w:r>
-      </w:hyperlink>
-    </w:p>
-    <w:p>
-      <w:r>
-        <w:t xml:space="preserve">[2] LNI Testbed Edge Configuration – </w:t>
-      </w:r>
-      <w:r>
-        <w:t>Business</w:t>
-      </w:r>
-      <w:r>
-        <w:t xml:space="preserve"> View</w:t>
-      </w:r>
-    </w:p>
-    <w:p>
-      <w:r>
-        <w:t>[</w:t>
-      </w:r>
-      <w:r>
-        <w:t>3</w:t>
-      </w:r>
-      <w:r>
-        <w:t xml:space="preserve">] LNI Testbed Edge Configuration – </w:t>
-      </w:r>
-      <w:r>
-        <w:t xml:space="preserve">Usage </w:t>
-      </w:r>
-      <w:r>
-        <w:t>View</w:t>
-      </w:r>
-    </w:p>
-    <w:p>
-      <w:r>
-        <w:t>[</w:t>
-      </w:r>
-      <w:r>
-        <w:t>4</w:t>
-      </w:r>
-      <w:r>
-        <w:t xml:space="preserve">] LNI Testbed Edge Configuration – </w:t>
-      </w:r>
-      <w:r>
-        <w:t>Functional</w:t>
-      </w:r>
-      <w:r>
-        <w:t xml:space="preserve"> View</w:t>
-      </w:r>
-    </w:p>
-    <w:p>
-      <w:pPr>
-        <w:rPr>
-          <w:rStyle w:val="BesuchterLink"/>
-        </w:rPr>
-      </w:pPr>
-      <w:r>
-        <w:t>[</w:t>
-      </w:r>
-      <w:r>
-        <w:t>5</w:t>
-      </w:r>
-      <w:r>
-        <w:t xml:space="preserve">] </w:t>
-      </w:r>
-      <w:r>
-        <w:t>…</w:t>
-      </w:r>
-    </w:p>
-    <w:p>
-      <w:pPr>
-        <w:pStyle w:val="berschrift1"/>
-      </w:pPr>
-      <w:bookmarkStart w:id="65" w:name="_Toc97280004"/>
-      <w:r>
-        <w:t>Authors</w:t>
-      </w:r>
-      <w:r>
-        <w:t xml:space="preserve"> and Contributors</w:t>
-      </w:r>
-      <w:bookmarkEnd w:id="65"/>
-    </w:p>
-    <w:p>
-      <w:pPr>
-        <w:pStyle w:val="berschrift2"/>
-      </w:pPr>
-      <w:bookmarkStart w:id="66" w:name="_Toc38539649"/>
-      <w:bookmarkStart w:id="67" w:name="_Toc97280005"/>
-      <w:r>
-        <w:t>Authors</w:t>
-      </w:r>
-      <w:bookmarkEnd w:id="66"/>
-      <w:bookmarkEnd w:id="67"/>
-    </w:p>
-    <w:p>
-      <w:pPr>
-        <w:rPr>
-          <w:lang w:val="de-DE"/>
-        </w:rPr>
-      </w:pPr>
-      <w:r>
-        <w:rPr>
-          <w:lang w:val="de-DE"/>
-        </w:rPr>
-        <w:t>Markus Rentschler, Balluff</w:t>
-      </w:r>
-    </w:p>
-    <w:p>
-      <w:pPr>
-        <w:pStyle w:val="berschrift2"/>
-      </w:pPr>
-      <w:bookmarkStart w:id="68" w:name="_Toc38539650"/>
-      <w:bookmarkStart w:id="69" w:name="_Toc97280006"/>
-      <w:r>
-        <w:t>Contributors</w:t>
       </w:r>
       <w:bookmarkEnd w:id="68"/>
       <w:bookmarkEnd w:id="69"/>
+      <w:bookmarkEnd w:id="70"/>
+    </w:p>
+    <w:p>
+      <w:r>
+        <w:t>While configuration tasks aim at changing certain elements of a system under consideration, outside roles need means to identify the demand for a change of configuration in the first place. Monitoring functions allow the supervision of the workings of a system under consideration and provide alarms to any changes in the setup that require interaction by an affected outside role.</w:t>
+      </w:r>
+    </w:p>
+    <w:p>
+      <w:pPr>
+        <w:pStyle w:val="berschrift3"/>
+        <w:rPr>
+          <w:noProof/>
+        </w:rPr>
+      </w:pPr>
+      <w:bookmarkStart w:id="71" w:name="_Toc38529389"/>
+      <w:bookmarkStart w:id="72" w:name="_Toc97279999"/>
+      <w:r>
+        <w:t>Asset Management Functions</w:t>
+      </w:r>
+      <w:bookmarkEnd w:id="71"/>
+      <w:bookmarkEnd w:id="72"/>
+    </w:p>
+    <w:p>
+      <w:r>
+        <w:t>Asset management deals with the economic handling of systems with regards to the status of their entities. In the context of a system under consideration, Asset Management functions can be utilized to handle changes to entities that are covered by the use cases given in the Usage view document.</w:t>
+      </w:r>
+    </w:p>
+    <w:p>
+      <w:pPr>
+        <w:pStyle w:val="berschrift3"/>
+        <w:rPr>
+          <w:noProof/>
+        </w:rPr>
+      </w:pPr>
+      <w:bookmarkStart w:id="73" w:name="_Toc38529390"/>
+      <w:bookmarkStart w:id="74" w:name="_Toc97280000"/>
+      <w:r>
+        <w:t>Integrity Monitoring Functions</w:t>
+      </w:r>
+      <w:bookmarkEnd w:id="73"/>
+      <w:bookmarkEnd w:id="74"/>
+    </w:p>
+    <w:p>
+      <w:r>
+        <w:t>Not all changes to a system under consideration will always be planned events. Sometimes, malfunction, or unforeseen outside influence, can have an impact on the system. Integrity Monitoring functions allow outside roles who hold stakes in the system to detect any such unplanned events and to trigger proper event handling procedures.</w:t>
+      </w:r>
+    </w:p>
+    <w:p>
+      <w:pPr>
+        <w:pStyle w:val="berschrift2"/>
+      </w:pPr>
+      <w:bookmarkStart w:id="75" w:name="_Toc97280001"/>
+      <w:r>
+        <w:t>Non-Functional Requirements</w:t>
+      </w:r>
+      <w:bookmarkEnd w:id="75"/>
+    </w:p>
+    <w:p>
+      <w:r>
+        <w:t>The following requirements are mandatory attributes of each of the functions discussed in the other subsections of this chapter. Since they hold true for all functions, they are not explicitly mentioned in each function’s description.</w:t>
+      </w:r>
+    </w:p>
+    <w:p/>
+    <w:p>
+      <w:pPr>
+        <w:pStyle w:val="berschrift1"/>
+        <w:rPr>
+          <w:noProof/>
+        </w:rPr>
+      </w:pPr>
+      <w:bookmarkStart w:id="76" w:name="_Toc97280002"/>
+      <w:r>
+        <w:rPr>
+          <w:noProof/>
+        </w:rPr>
+        <w:t>Testcase Definition</w:t>
+      </w:r>
+      <w:bookmarkEnd w:id="76"/>
+    </w:p>
+    <w:p/>
+    <w:p>
+      <w:pPr>
+        <w:pStyle w:val="berschrift1"/>
+        <w:rPr>
+          <w:noProof/>
+        </w:rPr>
+      </w:pPr>
+      <w:bookmarkStart w:id="77" w:name="_Toc97280003"/>
+      <w:r>
+        <w:rPr>
+          <w:noProof/>
+        </w:rPr>
+        <w:t>References</w:t>
+      </w:r>
+      <w:bookmarkEnd w:id="77"/>
+    </w:p>
+    <w:p>
+      <w:pPr>
+        <w:rPr>
+          <w:rStyle w:val="BesuchterLink"/>
+        </w:rPr>
+      </w:pPr>
+      <w:r>
+        <w:t xml:space="preserve">[1] The Industrial Internet Reference Architecture Technical Report, </w:t>
+      </w:r>
+      <w:hyperlink r:id="rId21" w:history="1">
+        <w:r>
+          <w:rPr>
+            <w:rStyle w:val="BesuchterLink"/>
+          </w:rPr>
+          <w:t>Link</w:t>
+        </w:r>
+      </w:hyperlink>
+    </w:p>
+    <w:p>
+      <w:r>
+        <w:t xml:space="preserve">[2] LNI Testbed Edge Configuration – </w:t>
+      </w:r>
+      <w:r>
+        <w:t>Business</w:t>
+      </w:r>
+      <w:r>
+        <w:t xml:space="preserve"> View</w:t>
+      </w:r>
+    </w:p>
+    <w:p>
+      <w:r>
+        <w:t>[</w:t>
+      </w:r>
+      <w:r>
+        <w:t>3</w:t>
+      </w:r>
+      <w:r>
+        <w:t xml:space="preserve">] LNI Testbed Edge Configuration – </w:t>
+      </w:r>
+      <w:r>
+        <w:t xml:space="preserve">Usage </w:t>
+      </w:r>
+      <w:r>
+        <w:t>View</w:t>
+      </w:r>
+    </w:p>
+    <w:p>
+      <w:r>
+        <w:t>[</w:t>
+      </w:r>
+      <w:r>
+        <w:t>4</w:t>
+      </w:r>
+      <w:r>
+        <w:t xml:space="preserve">] LNI Testbed Edge Configuration – </w:t>
+      </w:r>
+      <w:r>
+        <w:t>Functional</w:t>
+      </w:r>
+      <w:r>
+        <w:t xml:space="preserve"> View</w:t>
+      </w:r>
+    </w:p>
+    <w:p>
+      <w:pPr>
+        <w:rPr>
+          <w:rStyle w:val="BesuchterLink"/>
+        </w:rPr>
+      </w:pPr>
+      <w:r>
+        <w:t>[</w:t>
+      </w:r>
+      <w:r>
+        <w:t>5</w:t>
+      </w:r>
+      <w:r>
+        <w:t xml:space="preserve">] </w:t>
+      </w:r>
+      <w:r>
+        <w:t>…</w:t>
+      </w:r>
+    </w:p>
+    <w:p>
+      <w:pPr>
+        <w:pStyle w:val="berschrift1"/>
+      </w:pPr>
+      <w:bookmarkStart w:id="78" w:name="_Toc97280004"/>
+      <w:r>
+        <w:t>Authors</w:t>
+      </w:r>
+      <w:r>
+        <w:t xml:space="preserve"> and Contributors</w:t>
+      </w:r>
+      <w:bookmarkEnd w:id="78"/>
+    </w:p>
+    <w:p>
+      <w:pPr>
+        <w:pStyle w:val="berschrift2"/>
+      </w:pPr>
+      <w:bookmarkStart w:id="79" w:name="_Toc38539649"/>
+      <w:bookmarkStart w:id="80" w:name="_Toc97280005"/>
+      <w:r>
+        <w:t>Authors</w:t>
+      </w:r>
+      <w:bookmarkEnd w:id="79"/>
+      <w:bookmarkEnd w:id="80"/>
+    </w:p>
+    <w:p>
+      <w:pPr>
+        <w:rPr>
+          <w:lang w:val="de-DE"/>
+        </w:rPr>
+      </w:pPr>
+      <w:r>
+        <w:rPr>
+          <w:lang w:val="de-DE"/>
+        </w:rPr>
+        <w:t>Markus Rentschler, Balluff</w:t>
+      </w:r>
+    </w:p>
+    <w:p>
+      <w:pPr>
+        <w:pStyle w:val="berschrift2"/>
+      </w:pPr>
+      <w:bookmarkStart w:id="81" w:name="_Toc38539650"/>
+      <w:bookmarkStart w:id="82" w:name="_Toc97280006"/>
+      <w:r>
+        <w:t>Contributors</w:t>
+      </w:r>
+      <w:bookmarkEnd w:id="81"/>
+      <w:bookmarkEnd w:id="82"/>
     </w:p>
     <w:bookmarkEnd w:id="1"/>
     <w:p>
@@ -13083,10 +13208,10 @@
       </w:pPr>
     </w:p>
     <w:sectPr>
-      <w:headerReference w:type="even" r:id="rId23"/>
-      <w:headerReference w:type="default" r:id="rId24"/>
-      <w:footerReference w:type="even" r:id="rId25"/>
-      <w:footerReference w:type="default" r:id="rId26"/>
+      <w:headerReference w:type="even" r:id="rId22"/>
+      <w:headerReference w:type="default" r:id="rId23"/>
+      <w:footerReference w:type="even" r:id="rId24"/>
+      <w:footerReference w:type="default" r:id="rId25"/>
       <w:pgSz w:w="11907" w:h="16834" w:code="9"/>
       <w:pgMar w:top="1418" w:right="1134" w:bottom="1418" w:left="1701" w:header="720" w:footer="720" w:gutter="0"/>
       <w:cols w:space="0"/>
@@ -13097,7 +13222,7 @@
 </file>
 
 <file path=word/comments.xml><?xml version="1.0" encoding="utf-8"?>
-<w:comments xmlns:wpc="http://schemas.microsoft.com/office/word/2010/wordprocessingCanvas" xmlns:cx="http://schemas.microsoft.com/office/drawing/2014/chartex" xmlns:cx1="http://schemas.microsoft.com/office/drawing/2015/9/8/chartex" xmlns:cx2="http://schemas.microsoft.com/office/drawing/2015/10/21/chartex" xmlns:cx3="http://schemas.microsoft.com/office/drawing/2016/5/9/chartex" xmlns:cx4="http://schemas.microsoft.com/office/drawing/2016/5/10/chartex" xmlns:cx5="http://schemas.microsoft.com/office/drawing/2016/5/11/chartex" xmlns:cx6="http://schemas.microsoft.com/office/drawing/2016/5/12/chartex" xmlns:cx7="http://schemas.microsoft.com/office/drawing/2016/5/13/chartex" xmlns:cx8="http://schemas.microsoft.com/office/drawing/2016/5/14/chartex" xmlns:mc="http://schemas.openxmlformats.org/markup-compatibility/2006" xmlns:aink="http://schemas.microsoft.com/office/drawing/2016/ink" xmlns:am3d="http://schemas.microsoft.com/office/drawing/2017/model3d" xmlns:o="urn:schemas-microsoft-com:office:office" xmlns:r="http://schemas.openxmlformats.org/officeDocument/2006/relationships" xmlns:m="http://schemas.openxmlformats.org/officeDocument/2006/math" xmlns:v="urn:schemas-microsoft-com:vml" xmlns:wp14="http://schemas.microsoft.com/office/word/2010/wordprocessingDrawing" xmlns:wp="http://schemas.openxmlformats.org/drawingml/2006/wordprocessingDrawing" xmlns:w10="urn:schemas-microsoft-com:office:word" xmlns:w="http://schemas.openxmlformats.org/wordprocessingml/2006/main" xmlns:w14="http://schemas.microsoft.com/office/word/2010/wordml" xmlns:w15="http://schemas.microsoft.com/office/word/2012/wordml" xmlns:w16cex="http://schemas.microsoft.com/office/word/2018/wordml/cex" xmlns:w16cid="http://schemas.microsoft.com/office/word/2016/wordml/cid" xmlns:w16="http://schemas.microsoft.com/office/word/2018/wordml" xmlns:w16sdtdh="http://schemas.microsoft.com/office/word/2020/wordml/sdtdatahash" xmlns:w16se="http://schemas.microsoft.com/office/word/2015/wordml/symex" xmlns:wpg="http://schemas.microsoft.com/office/word/2010/wordprocessingGroup" xmlns:wpi="http://schemas.microsoft.com/office/word/2010/wordprocessingInk" xmlns:wne="http://schemas.microsoft.com/office/word/2006/wordml" xmlns:wps="http://schemas.microsoft.com/office/word/2010/wordprocessingShape" mc:Ignorable="w14 w15 w16se w16cid w16 w16cex w16sdtdh wp14">
+<w:comments xmlns:wpc="http://schemas.microsoft.com/office/word/2010/wordprocessingCanvas" xmlns:cx="http://schemas.microsoft.com/office/drawing/2014/chartex" xmlns:cx1="http://schemas.microsoft.com/office/drawing/2015/9/8/chartex" xmlns:cx2="http://schemas.microsoft.com/office/drawing/2015/10/21/chartex" xmlns:cx3="http://schemas.microsoft.com/office/drawing/2016/5/9/chartex" xmlns:cx4="http://schemas.microsoft.com/office/drawing/2016/5/10/chartex" xmlns:cx5="http://schemas.microsoft.com/office/drawing/2016/5/11/chartex" xmlns:cx6="http://schemas.microsoft.com/office/drawing/2016/5/12/chartex" xmlns:cx7="http://schemas.microsoft.com/office/drawing/2016/5/13/chartex" xmlns:cx8="http://schemas.microsoft.com/office/drawing/2016/5/14/chartex" xmlns:mc="http://schemas.openxmlformats.org/markup-compatibility/2006" xmlns:aink="http://schemas.microsoft.com/office/drawing/2016/ink" xmlns:am3d="http://schemas.microsoft.com/office/drawing/2017/model3d" xmlns:o="urn:schemas-microsoft-com:office:office" xmlns:oel="http://schemas.microsoft.com/office/2019/extlst" xmlns:r="http://schemas.openxmlformats.org/officeDocument/2006/relationships" xmlns:m="http://schemas.openxmlformats.org/officeDocument/2006/math" xmlns:v="urn:schemas-microsoft-com:vml" xmlns:wp14="http://schemas.microsoft.com/office/word/2010/wordprocessingDrawing" xmlns:wp="http://schemas.openxmlformats.org/drawingml/2006/wordprocessingDrawing" xmlns:w10="urn:schemas-microsoft-com:office:word" xmlns:w="http://schemas.openxmlformats.org/wordprocessingml/2006/main" xmlns:w14="http://schemas.microsoft.com/office/word/2010/wordml" xmlns:w15="http://schemas.microsoft.com/office/word/2012/wordml" xmlns:w16cex="http://schemas.microsoft.com/office/word/2018/wordml/cex" xmlns:w16cid="http://schemas.microsoft.com/office/word/2016/wordml/cid" xmlns:w16="http://schemas.microsoft.com/office/word/2018/wordml" xmlns:w16sdtdh="http://schemas.microsoft.com/office/word/2020/wordml/sdtdatahash" xmlns:w16se="http://schemas.microsoft.com/office/word/2015/wordml/symex" xmlns:wpg="http://schemas.microsoft.com/office/word/2010/wordprocessingGroup" xmlns:wpi="http://schemas.microsoft.com/office/word/2010/wordprocessingInk" xmlns:wne="http://schemas.microsoft.com/office/word/2006/wordml" xmlns:wps="http://schemas.microsoft.com/office/word/2010/wordprocessingShape" mc:Ignorable="w14 w15 w16se w16cid w16 w16cex w16sdtdh wp14">
   <w:comment w:id="15" w:author="Rentschler, Markus (OPP)" w:date="2022-02-17T10:44:00Z" w:initials="MR">
     <w:p>
       <w:pPr>
@@ -13136,6 +13261,308 @@
       </w:r>
       <w:r>
         <w:t xml:space="preserve"> ?</w:t>
+      </w:r>
+    </w:p>
+  </w:comment>
+  <w:comment w:id="17" w:author="Fiebiger, Bernd" w:date="2022-10-14T10:26:00Z" w:initials="FB">
+    <w:p>
+      <w:pPr>
+        <w:pStyle w:val="Kommentartext"/>
+      </w:pPr>
+      <w:r>
+        <w:rPr>
+          <w:rStyle w:val="Kommentarzeichen"/>
+        </w:rPr>
+        <w:annotationRef/>
+      </w:r>
+      <w:r>
+        <w:t xml:space="preserve">Is an application or a service considered to be a Device? Applications is as generic as “Machine” as a </w:t>
+      </w:r>
+      <w:r>
+        <w:t>DeviceClass… Useage for “SW-Entities”?</w:t>
+      </w:r>
+    </w:p>
+    <w:p>
+      <w:pPr>
+        <w:pStyle w:val="Kommentartext"/>
+      </w:pPr>
+    </w:p>
+  </w:comment>
+  <w:comment w:id="18" w:author="Fiebiger, Bernd" w:date="2022-10-14T10:29:00Z" w:initials="FB">
+    <w:p>
+      <w:pPr>
+        <w:pStyle w:val="Kommentartext"/>
+      </w:pPr>
+      <w:r>
+        <w:rPr>
+          <w:rStyle w:val="Kommentarzeichen"/>
+        </w:rPr>
+        <w:annotationRef/>
+      </w:r>
+    </w:p>
+  </w:comment>
+  <w:comment w:id="27" w:author="Fiebiger, Bernd" w:date="2022-10-14T10:31:00Z" w:initials="FB">
+    <w:p>
+      <w:pPr>
+        <w:pStyle w:val="Kommentartext"/>
+      </w:pPr>
+      <w:r>
+        <w:rPr>
+          <w:rStyle w:val="Kommentarzeichen"/>
+        </w:rPr>
+        <w:annotationRef/>
+      </w:r>
+      <w:r>
+        <w:t xml:space="preserve">Who “should set this empty stirring”? In which Interface? </w:t>
+      </w:r>
+    </w:p>
+  </w:comment>
+  <w:comment w:id="29" w:author="Fiebiger, Bernd" w:date="2022-10-14T10:34:00Z" w:initials="FB">
+    <w:p>
+      <w:pPr>
+        <w:pStyle w:val="Kommentartext"/>
+      </w:pPr>
+      <w:r>
+        <w:rPr>
+          <w:rStyle w:val="Kommentarzeichen"/>
+        </w:rPr>
+        <w:annotationRef/>
+      </w:r>
+      <w:r>
+        <w:t xml:space="preserve">Often only the SW Revision without an identifier of the </w:t>
+      </w:r>
+      <w:r>
+        <w:t xml:space="preserve">software  (KUKA OPC UA </w:t>
+      </w:r>
+      <w:r>
+        <w:t xml:space="preserve">SoftwareRevision: </w:t>
+      </w:r>
+      <w:r>
+        <w:t>8.3.38.443</w:t>
+      </w:r>
+      <w:r>
+        <w:t xml:space="preserve">) . Modell of this is KSS (because we offer also a Modell VSS) … nevertheless the modell of an “Device” like a robot (controller)  is KR C4… </w:t>
+      </w:r>
+    </w:p>
+    <w:p>
+      <w:pPr>
+        <w:pStyle w:val="Kommentartext"/>
+      </w:pPr>
+    </w:p>
+    <w:p>
+      <w:pPr>
+        <w:pStyle w:val="Kommentartext"/>
+      </w:pPr>
+      <w:r>
+        <w:t xml:space="preserve">Overall: is it meaningful to Have a HW/SW Revision Manadory? Typically </w:t>
+      </w:r>
+      <w:r>
+        <w:t>it fits for “small devices”, but for bigger constructions as machines it is often not enough …</w:t>
+      </w:r>
+    </w:p>
+    <w:p>
+      <w:pPr>
+        <w:pStyle w:val="Kommentartext"/>
+      </w:pPr>
+    </w:p>
+  </w:comment>
+  <w:comment w:id="30" w:author="Fiebiger, Bernd" w:date="2022-10-14T10:33:00Z" w:initials="FB">
+    <w:p>
+      <w:pPr>
+        <w:pStyle w:val="Kommentartext"/>
+      </w:pPr>
+      <w:r>
+        <w:rPr>
+          <w:rStyle w:val="Kommentarzeichen"/>
+        </w:rPr>
+        <w:annotationRef/>
+      </w:r>
+      <w:r>
+        <w:t>Who “should set this empty stirring”? In which Interface?</w:t>
+      </w:r>
+    </w:p>
+  </w:comment>
+  <w:comment w:id="32" w:author="Fiebiger, Bernd" w:date="2022-10-14T10:42:00Z" w:initials="FB">
+    <w:p>
+      <w:pPr>
+        <w:pStyle w:val="Kommentartext"/>
+      </w:pPr>
+      <w:r>
+        <w:rPr>
+          <w:rStyle w:val="Kommentarzeichen"/>
+        </w:rPr>
+        <w:annotationRef/>
+      </w:r>
+      <w:r>
+        <w:t xml:space="preserve">Why mandatory… often not available or clear “which value to provide” – Difference to “mandatory </w:t>
+      </w:r>
+      <w:r>
+        <w:t xml:space="preserve">RevisionCounter”? </w:t>
+      </w:r>
+    </w:p>
+    <w:p>
+      <w:pPr>
+        <w:pStyle w:val="Kommentartext"/>
+      </w:pPr>
+    </w:p>
+  </w:comment>
+  <w:comment w:id="34" w:author="Fiebiger, Bernd" w:date="2022-10-14T10:43:00Z" w:initials="FB">
+    <w:p>
+      <w:pPr>
+        <w:pStyle w:val="Kommentartext"/>
+      </w:pPr>
+      <w:r>
+        <w:rPr>
+          <w:rStyle w:val="Kommentarzeichen"/>
+        </w:rPr>
+        <w:annotationRef/>
+      </w:r>
+      <w:r>
+        <w:t>Why Mandatory?  See comment above</w:t>
+      </w:r>
+    </w:p>
+    <w:p>
+      <w:pPr>
+        <w:pStyle w:val="Kommentartext"/>
+      </w:pPr>
+    </w:p>
+  </w:comment>
+  <w:comment w:id="38" w:author="Fiebiger, Bernd" w:date="2022-10-14T10:44:00Z" w:initials="FB">
+    <w:p>
+      <w:pPr>
+        <w:pStyle w:val="Kommentartext"/>
+      </w:pPr>
+      <w:r>
+        <w:rPr>
+          <w:rStyle w:val="Kommentarzeichen"/>
+        </w:rPr>
+        <w:annotationRef/>
+      </w:r>
+      <w:r>
+        <w:t xml:space="preserve">I am in contact with the </w:t>
+      </w:r>
+      <w:r>
+        <w:t xml:space="preserve">WoT colleagues and currently there is an AAS SMT in work called AssetInterfaceDescription… @Markus: we should discuss offline the usage and necessary entities to “achieve WoT access to an Device”… Overall topic is, that for WoT I need “services” in between to build up the Connections to communicate (MQTT: MQTT Subscriber/Broker, OPC UA Client, etc,,,, Additionally WoT contacted OPC-F for a “Specification WoT and/with/over OPC UA?” (Currently not 100% clear what is achieved there) </w:t>
+      </w:r>
+    </w:p>
+    <w:p>
+      <w:pPr>
+        <w:pStyle w:val="Kommentartext"/>
+      </w:pPr>
+    </w:p>
+    <w:p>
+      <w:pPr>
+        <w:pStyle w:val="Kommentartext"/>
+      </w:pPr>
+      <w:r>
+        <w:t>WoT defines descriptions how to access “via WoT mechanisms” devices… but the services needed (Broker, Clients, Subscriber) are to be consicered…</w:t>
+      </w:r>
+    </w:p>
+    <w:p>
+      <w:pPr>
+        <w:pStyle w:val="Kommentartext"/>
+      </w:pPr>
+    </w:p>
+  </w:comment>
+  <w:comment w:id="39" w:author="Fiebiger, Bernd" w:date="2022-10-14T10:55:00Z" w:initials="FB">
+    <w:p>
+      <w:pPr>
+        <w:pStyle w:val="Kommentartext"/>
+      </w:pPr>
+      <w:r>
+        <w:rPr>
+          <w:rStyle w:val="Kommentarzeichen"/>
+        </w:rPr>
+        <w:annotationRef/>
+      </w:r>
+    </w:p>
+  </w:comment>
+  <w:comment w:id="45" w:author="Fiebiger, Bernd" w:date="2022-10-14T10:56:00Z" w:initials="FB">
+    <w:p>
+      <w:pPr>
+        <w:pStyle w:val="Kommentartext"/>
+      </w:pPr>
+      <w:r>
+        <w:rPr>
+          <w:rStyle w:val="Kommentarzeichen"/>
+        </w:rPr>
+        <w:annotationRef/>
+      </w:r>
+      <w:r>
+        <w:t>To drive Document “</w:t>
+      </w:r>
+      <w:r>
+        <w:t>ImplementationView” to a (reduced) V1.0 maybe shift 3.8 to a later version….</w:t>
+      </w:r>
+    </w:p>
+    <w:p>
+      <w:pPr>
+        <w:pStyle w:val="Kommentartext"/>
+      </w:pPr>
+      <w:r>
+        <w:t>There are and will be ways to “identify” or have Parameter descriptions….</w:t>
+      </w:r>
+      <w:r>
+        <w:t xml:space="preserve"> For interfaces of devices with OPC UA or MQTT… maybe parameter are “</w:t>
+      </w:r>
+      <w:r>
+        <w:t>blobs”…?</w:t>
+      </w:r>
+    </w:p>
+  </w:comment>
+  <w:comment w:id="49" w:author="Fiebiger, Bernd" w:date="2022-10-14T10:57:00Z" w:initials="FB">
+    <w:p>
+      <w:pPr>
+        <w:pStyle w:val="Kommentartext"/>
+      </w:pPr>
+      <w:r>
+        <w:rPr>
+          <w:rStyle w:val="Kommentarzeichen"/>
+        </w:rPr>
+        <w:annotationRef/>
+      </w:r>
+      <w:r>
+        <w:t>Current version of Details of AAS Part 1 is V3 RC 2 – outdated version…</w:t>
+      </w:r>
+    </w:p>
+    <w:p>
+      <w:pPr>
+        <w:pStyle w:val="Kommentartext"/>
+      </w:pPr>
+    </w:p>
+  </w:comment>
+  <w:comment w:id="52" w:author="Fiebiger, Bernd" w:date="2022-10-14T11:16:00Z" w:initials="FB">
+    <w:p>
+      <w:pPr>
+        <w:pStyle w:val="Kommentartext"/>
+      </w:pPr>
+      <w:r>
+        <w:rPr>
+          <w:rStyle w:val="Kommentarzeichen"/>
+        </w:rPr>
+        <w:annotationRef/>
+      </w:r>
+      <w:r>
+        <w:t>Difference Data Endpoints and Parameters? (</w:t>
+      </w:r>
+      <w:r>
+        <w:t xml:space="preserve">which typically have “Data Endpoints” (like a </w:t>
+      </w:r>
+      <w:r>
+        <w:t>NodeId (and NS) in OPC UA or where inside an MQTT dataset)</w:t>
+      </w:r>
+    </w:p>
+    <w:p>
+      <w:pPr>
+        <w:pStyle w:val="Kommentartext"/>
+      </w:pPr>
+    </w:p>
+    <w:p>
+      <w:pPr>
+        <w:pStyle w:val="Kommentartext"/>
+      </w:pPr>
+      <w:r>
+        <w:t>Clarification needed Data Endpoints &lt;-&gt; Parameters</w:t>
       </w:r>
     </w:p>
   </w:comment>
@@ -13143,28 +13570,64 @@
 </file>
 
 <file path=word/commentsExtended.xml><?xml version="1.0" encoding="utf-8"?>
-<w15:commentsEx xmlns:wpc="http://schemas.microsoft.com/office/word/2010/wordprocessingCanvas" xmlns:cx="http://schemas.microsoft.com/office/drawing/2014/chartex" xmlns:cx1="http://schemas.microsoft.com/office/drawing/2015/9/8/chartex" xmlns:cx2="http://schemas.microsoft.com/office/drawing/2015/10/21/chartex" xmlns:cx3="http://schemas.microsoft.com/office/drawing/2016/5/9/chartex" xmlns:cx4="http://schemas.microsoft.com/office/drawing/2016/5/10/chartex" xmlns:cx5="http://schemas.microsoft.com/office/drawing/2016/5/11/chartex" xmlns:cx6="http://schemas.microsoft.com/office/drawing/2016/5/12/chartex" xmlns:cx7="http://schemas.microsoft.com/office/drawing/2016/5/13/chartex" xmlns:cx8="http://schemas.microsoft.com/office/drawing/2016/5/14/chartex" xmlns:mc="http://schemas.openxmlformats.org/markup-compatibility/2006" xmlns:aink="http://schemas.microsoft.com/office/drawing/2016/ink" xmlns:am3d="http://schemas.microsoft.com/office/drawing/2017/model3d" xmlns:o="urn:schemas-microsoft-com:office:office" xmlns:r="http://schemas.openxmlformats.org/officeDocument/2006/relationships" xmlns:m="http://schemas.openxmlformats.org/officeDocument/2006/math" xmlns:v="urn:schemas-microsoft-com:vml" xmlns:wp14="http://schemas.microsoft.com/office/word/2010/wordprocessingDrawing" xmlns:wp="http://schemas.openxmlformats.org/drawingml/2006/wordprocessingDrawing" xmlns:w10="urn:schemas-microsoft-com:office:word" xmlns:w="http://schemas.openxmlformats.org/wordprocessingml/2006/main" xmlns:w14="http://schemas.microsoft.com/office/word/2010/wordml" xmlns:w15="http://schemas.microsoft.com/office/word/2012/wordml" xmlns:w16cex="http://schemas.microsoft.com/office/word/2018/wordml/cex" xmlns:w16cid="http://schemas.microsoft.com/office/word/2016/wordml/cid" xmlns:w16="http://schemas.microsoft.com/office/word/2018/wordml" xmlns:w16sdtdh="http://schemas.microsoft.com/office/word/2020/wordml/sdtdatahash" xmlns:w16se="http://schemas.microsoft.com/office/word/2015/wordml/symex" xmlns:wpg="http://schemas.microsoft.com/office/word/2010/wordprocessingGroup" xmlns:wpi="http://schemas.microsoft.com/office/word/2010/wordprocessingInk" xmlns:wne="http://schemas.microsoft.com/office/word/2006/wordml" xmlns:wps="http://schemas.microsoft.com/office/word/2010/wordprocessingShape" mc:Ignorable="w14 w15 w16se w16cid w16 w16cex w16sdtdh wp14">
+<w15:commentsEx xmlns:wpc="http://schemas.microsoft.com/office/word/2010/wordprocessingCanvas" xmlns:cx="http://schemas.microsoft.com/office/drawing/2014/chartex" xmlns:cx1="http://schemas.microsoft.com/office/drawing/2015/9/8/chartex" xmlns:cx2="http://schemas.microsoft.com/office/drawing/2015/10/21/chartex" xmlns:cx3="http://schemas.microsoft.com/office/drawing/2016/5/9/chartex" xmlns:cx4="http://schemas.microsoft.com/office/drawing/2016/5/10/chartex" xmlns:cx5="http://schemas.microsoft.com/office/drawing/2016/5/11/chartex" xmlns:cx6="http://schemas.microsoft.com/office/drawing/2016/5/12/chartex" xmlns:cx7="http://schemas.microsoft.com/office/drawing/2016/5/13/chartex" xmlns:cx8="http://schemas.microsoft.com/office/drawing/2016/5/14/chartex" xmlns:mc="http://schemas.openxmlformats.org/markup-compatibility/2006" xmlns:aink="http://schemas.microsoft.com/office/drawing/2016/ink" xmlns:am3d="http://schemas.microsoft.com/office/drawing/2017/model3d" xmlns:o="urn:schemas-microsoft-com:office:office" xmlns:oel="http://schemas.microsoft.com/office/2019/extlst" xmlns:r="http://schemas.openxmlformats.org/officeDocument/2006/relationships" xmlns:m="http://schemas.openxmlformats.org/officeDocument/2006/math" xmlns:v="urn:schemas-microsoft-com:vml" xmlns:wp14="http://schemas.microsoft.com/office/word/2010/wordprocessingDrawing" xmlns:wp="http://schemas.openxmlformats.org/drawingml/2006/wordprocessingDrawing" xmlns:w10="urn:schemas-microsoft-com:office:word" xmlns:w="http://schemas.openxmlformats.org/wordprocessingml/2006/main" xmlns:w14="http://schemas.microsoft.com/office/word/2010/wordml" xmlns:w15="http://schemas.microsoft.com/office/word/2012/wordml" xmlns:w16cex="http://schemas.microsoft.com/office/word/2018/wordml/cex" xmlns:w16cid="http://schemas.microsoft.com/office/word/2016/wordml/cid" xmlns:w16="http://schemas.microsoft.com/office/word/2018/wordml" xmlns:w16sdtdh="http://schemas.microsoft.com/office/word/2020/wordml/sdtdatahash" xmlns:w16se="http://schemas.microsoft.com/office/word/2015/wordml/symex" xmlns:wpg="http://schemas.microsoft.com/office/word/2010/wordprocessingGroup" xmlns:wpi="http://schemas.microsoft.com/office/word/2010/wordprocessingInk" xmlns:wne="http://schemas.microsoft.com/office/word/2006/wordml" xmlns:wps="http://schemas.microsoft.com/office/word/2010/wordprocessingShape" mc:Ignorable="w14 w15 w16se w16cid w16 w16cex w16sdtdh wp14">
   <w15:commentEx w15:paraId="6B9BA324" w15:done="0"/>
   <w15:commentEx w15:paraId="69FF5A96" w15:done="0"/>
+  <w15:commentEx w15:paraId="3D5B6484" w15:paraIdParent="69FF5A96" w15:done="0"/>
+  <w15:commentEx w15:paraId="3EA48BA8" w15:paraIdParent="69FF5A96" w15:done="0"/>
+  <w15:commentEx w15:paraId="6A53C905" w15:done="0"/>
+  <w15:commentEx w15:paraId="6E8E68B1" w15:done="0"/>
+  <w15:commentEx w15:paraId="2223F7FC" w15:done="0"/>
+  <w15:commentEx w15:paraId="00A0E4AB" w15:done="0"/>
+  <w15:commentEx w15:paraId="59FF6180" w15:done="0"/>
+  <w15:commentEx w15:paraId="21ECA9A8" w15:done="0"/>
+  <w15:commentEx w15:paraId="53560C1B" w15:paraIdParent="21ECA9A8" w15:done="0"/>
+  <w15:commentEx w15:paraId="5CBDA2F3" w15:done="0"/>
+  <w15:commentEx w15:paraId="23848670" w15:done="0"/>
+  <w15:commentEx w15:paraId="46451D83" w15:done="0"/>
 </w15:commentsEx>
 </file>
 
 <file path=word/commentsExtensible.xml><?xml version="1.0" encoding="utf-8"?>
-<w16cex:commentsExtensible xmlns:wpc="http://schemas.microsoft.com/office/word/2010/wordprocessingCanvas" xmlns:cx="http://schemas.microsoft.com/office/drawing/2014/chartex" xmlns:cx1="http://schemas.microsoft.com/office/drawing/2015/9/8/chartex" xmlns:cx2="http://schemas.microsoft.com/office/drawing/2015/10/21/chartex" xmlns:cx3="http://schemas.microsoft.com/office/drawing/2016/5/9/chartex" xmlns:cx4="http://schemas.microsoft.com/office/drawing/2016/5/10/chartex" xmlns:cx5="http://schemas.microsoft.com/office/drawing/2016/5/11/chartex" xmlns:cx6="http://schemas.microsoft.com/office/drawing/2016/5/12/chartex" xmlns:cx7="http://schemas.microsoft.com/office/drawing/2016/5/13/chartex" xmlns:cx8="http://schemas.microsoft.com/office/drawing/2016/5/14/chartex" xmlns:mc="http://schemas.openxmlformats.org/markup-compatibility/2006" xmlns:aink="http://schemas.microsoft.com/office/drawing/2016/ink" xmlns:am3d="http://schemas.microsoft.com/office/drawing/2017/model3d" xmlns:o="urn:schemas-microsoft-com:office:office" xmlns:r="http://schemas.openxmlformats.org/officeDocument/2006/relationships" xmlns:m="http://schemas.openxmlformats.org/officeDocument/2006/math" xmlns:v="urn:schemas-microsoft-com:vml" xmlns:wp14="http://schemas.microsoft.com/office/word/2010/wordprocessingDrawing" xmlns:wp="http://schemas.openxmlformats.org/drawingml/2006/wordprocessingDrawing" xmlns:w10="urn:schemas-microsoft-com:office:word" xmlns:w="http://schemas.openxmlformats.org/wordprocessingml/2006/main" xmlns:w14="http://schemas.microsoft.com/office/word/2010/wordml" xmlns:w15="http://schemas.microsoft.com/office/word/2012/wordml" xmlns:w16cex="http://schemas.microsoft.com/office/word/2018/wordml/cex" xmlns:w16cid="http://schemas.microsoft.com/office/word/2016/wordml/cid" xmlns:w16="http://schemas.microsoft.com/office/word/2018/wordml" xmlns:w16sdtdh="http://schemas.microsoft.com/office/word/2020/wordml/sdtdatahash" xmlns:w16se="http://schemas.microsoft.com/office/word/2015/wordml/symex" xmlns:wpg="http://schemas.microsoft.com/office/word/2010/wordprocessingGroup" xmlns:wpi="http://schemas.microsoft.com/office/word/2010/wordprocessingInk" xmlns:wne="http://schemas.microsoft.com/office/word/2006/wordml" xmlns:wps="http://schemas.microsoft.com/office/word/2010/wordprocessingShape" mc:Ignorable="w14 w15 w16se w16cid w16 w16cex w16sdtdh wp14">
+<w16cex:commentsExtensible xmlns:wpc="http://schemas.microsoft.com/office/word/2010/wordprocessingCanvas" xmlns:cx="http://schemas.microsoft.com/office/drawing/2014/chartex" xmlns:cx1="http://schemas.microsoft.com/office/drawing/2015/9/8/chartex" xmlns:cx2="http://schemas.microsoft.com/office/drawing/2015/10/21/chartex" xmlns:cx3="http://schemas.microsoft.com/office/drawing/2016/5/9/chartex" xmlns:cx4="http://schemas.microsoft.com/office/drawing/2016/5/10/chartex" xmlns:cx5="http://schemas.microsoft.com/office/drawing/2016/5/11/chartex" xmlns:cx6="http://schemas.microsoft.com/office/drawing/2016/5/12/chartex" xmlns:cx7="http://schemas.microsoft.com/office/drawing/2016/5/13/chartex" xmlns:cx8="http://schemas.microsoft.com/office/drawing/2016/5/14/chartex" xmlns:mc="http://schemas.openxmlformats.org/markup-compatibility/2006" xmlns:aink="http://schemas.microsoft.com/office/drawing/2016/ink" xmlns:am3d="http://schemas.microsoft.com/office/drawing/2017/model3d" xmlns:o="urn:schemas-microsoft-com:office:office" xmlns:oel="http://schemas.microsoft.com/office/2019/extlst" xmlns:r="http://schemas.openxmlformats.org/officeDocument/2006/relationships" xmlns:m="http://schemas.openxmlformats.org/officeDocument/2006/math" xmlns:v="urn:schemas-microsoft-com:vml" xmlns:wp14="http://schemas.microsoft.com/office/word/2010/wordprocessingDrawing" xmlns:wp="http://schemas.openxmlformats.org/drawingml/2006/wordprocessingDrawing" xmlns:w10="urn:schemas-microsoft-com:office:word" xmlns:w="http://schemas.openxmlformats.org/wordprocessingml/2006/main" xmlns:w14="http://schemas.microsoft.com/office/word/2010/wordml" xmlns:w15="http://schemas.microsoft.com/office/word/2012/wordml" xmlns:w16cex="http://schemas.microsoft.com/office/word/2018/wordml/cex" xmlns:w16cid="http://schemas.microsoft.com/office/word/2016/wordml/cid" xmlns:w16="http://schemas.microsoft.com/office/word/2018/wordml" xmlns:w16sdtdh="http://schemas.microsoft.com/office/word/2020/wordml/sdtdatahash" xmlns:w16se="http://schemas.microsoft.com/office/word/2015/wordml/symex" xmlns:wpg="http://schemas.microsoft.com/office/word/2010/wordprocessingGroup" xmlns:wpi="http://schemas.microsoft.com/office/word/2010/wordprocessingInk" xmlns:wne="http://schemas.microsoft.com/office/word/2006/wordml" xmlns:wps="http://schemas.microsoft.com/office/word/2010/wordprocessingShape" mc:Ignorable="w14 w15 w16se w16cid w16 w16cex w16sdtdh wp14">
   <w16cex:commentExtensible w16cex:durableId="25B8A59B" w16cex:dateUtc="2022-02-17T09:44:00Z"/>
   <w16cex:commentExtensible w16cex:durableId="25B8A480" w16cex:dateUtc="2022-02-17T09:40:00Z"/>
+  <w16cex:commentExtensible w16cex:durableId="26F3B7DE" w16cex:dateUtc="2022-10-14T08:26:00Z"/>
+  <w16cex:commentExtensible w16cex:durableId="26F3B89C" w16cex:dateUtc="2022-10-14T08:29:00Z"/>
+  <w16cex:commentExtensible w16cex:durableId="26F3B8F6" w16cex:dateUtc="2022-10-14T08:31:00Z"/>
+  <w16cex:commentExtensible w16cex:durableId="26F3B9A3" w16cex:dateUtc="2022-10-14T08:34:00Z"/>
+  <w16cex:commentExtensible w16cex:durableId="26F3B990" w16cex:dateUtc="2022-10-14T08:33:00Z"/>
+  <w16cex:commentExtensible w16cex:durableId="26F3BB83" w16cex:dateUtc="2022-10-14T08:42:00Z"/>
+  <w16cex:commentExtensible w16cex:durableId="26F3BBC0" w16cex:dateUtc="2022-10-14T08:43:00Z"/>
+  <w16cex:commentExtensible w16cex:durableId="26F3BC1A" w16cex:dateUtc="2022-10-14T08:44:00Z"/>
+  <w16cex:commentExtensible w16cex:durableId="26F3BEB4" w16cex:dateUtc="2022-10-14T08:55:00Z"/>
+  <w16cex:commentExtensible w16cex:durableId="26F3BEC1" w16cex:dateUtc="2022-10-14T08:56:00Z"/>
+  <w16cex:commentExtensible w16cex:durableId="26F3BF05" w16cex:dateUtc="2022-10-14T08:57:00Z"/>
+  <w16cex:commentExtensible w16cex:durableId="26F3C39F" w16cex:dateUtc="2022-10-14T09:16:00Z"/>
 </w16cex:commentsExtensible>
 </file>
 
 <file path=word/commentsIds.xml><?xml version="1.0" encoding="utf-8"?>
-<w16cid:commentsIds xmlns:wpc="http://schemas.microsoft.com/office/word/2010/wordprocessingCanvas" xmlns:cx="http://schemas.microsoft.com/office/drawing/2014/chartex" xmlns:cx1="http://schemas.microsoft.com/office/drawing/2015/9/8/chartex" xmlns:cx2="http://schemas.microsoft.com/office/drawing/2015/10/21/chartex" xmlns:cx3="http://schemas.microsoft.com/office/drawing/2016/5/9/chartex" xmlns:cx4="http://schemas.microsoft.com/office/drawing/2016/5/10/chartex" xmlns:cx5="http://schemas.microsoft.com/office/drawing/2016/5/11/chartex" xmlns:cx6="http://schemas.microsoft.com/office/drawing/2016/5/12/chartex" xmlns:cx7="http://schemas.microsoft.com/office/drawing/2016/5/13/chartex" xmlns:cx8="http://schemas.microsoft.com/office/drawing/2016/5/14/chartex" xmlns:mc="http://schemas.openxmlformats.org/markup-compatibility/2006" xmlns:aink="http://schemas.microsoft.com/office/drawing/2016/ink" xmlns:am3d="http://schemas.microsoft.com/office/drawing/2017/model3d" xmlns:o="urn:schemas-microsoft-com:office:office" xmlns:r="http://schemas.openxmlformats.org/officeDocument/2006/relationships" xmlns:m="http://schemas.openxmlformats.org/officeDocument/2006/math" xmlns:v="urn:schemas-microsoft-com:vml" xmlns:wp14="http://schemas.microsoft.com/office/word/2010/wordprocessingDrawing" xmlns:wp="http://schemas.openxmlformats.org/drawingml/2006/wordprocessingDrawing" xmlns:w10="urn:schemas-microsoft-com:office:word" xmlns:w="http://schemas.openxmlformats.org/wordprocessingml/2006/main" xmlns:w14="http://schemas.microsoft.com/office/word/2010/wordml" xmlns:w15="http://schemas.microsoft.com/office/word/2012/wordml" xmlns:w16cex="http://schemas.microsoft.com/office/word/2018/wordml/cex" xmlns:w16cid="http://schemas.microsoft.com/office/word/2016/wordml/cid" xmlns:w16="http://schemas.microsoft.com/office/word/2018/wordml" xmlns:w16sdtdh="http://schemas.microsoft.com/office/word/2020/wordml/sdtdatahash" xmlns:w16se="http://schemas.microsoft.com/office/word/2015/wordml/symex" xmlns:wpg="http://schemas.microsoft.com/office/word/2010/wordprocessingGroup" xmlns:wpi="http://schemas.microsoft.com/office/word/2010/wordprocessingInk" xmlns:wne="http://schemas.microsoft.com/office/word/2006/wordml" xmlns:wps="http://schemas.microsoft.com/office/word/2010/wordprocessingShape" mc:Ignorable="w14 w15 w16se w16cid w16 w16cex w16sdtdh wp14">
+<w16cid:commentsIds xmlns:wpc="http://schemas.microsoft.com/office/word/2010/wordprocessingCanvas" xmlns:cx="http://schemas.microsoft.com/office/drawing/2014/chartex" xmlns:cx1="http://schemas.microsoft.com/office/drawing/2015/9/8/chartex" xmlns:cx2="http://schemas.microsoft.com/office/drawing/2015/10/21/chartex" xmlns:cx3="http://schemas.microsoft.com/office/drawing/2016/5/9/chartex" xmlns:cx4="http://schemas.microsoft.com/office/drawing/2016/5/10/chartex" xmlns:cx5="http://schemas.microsoft.com/office/drawing/2016/5/11/chartex" xmlns:cx6="http://schemas.microsoft.com/office/drawing/2016/5/12/chartex" xmlns:cx7="http://schemas.microsoft.com/office/drawing/2016/5/13/chartex" xmlns:cx8="http://schemas.microsoft.com/office/drawing/2016/5/14/chartex" xmlns:mc="http://schemas.openxmlformats.org/markup-compatibility/2006" xmlns:aink="http://schemas.microsoft.com/office/drawing/2016/ink" xmlns:am3d="http://schemas.microsoft.com/office/drawing/2017/model3d" xmlns:o="urn:schemas-microsoft-com:office:office" xmlns:oel="http://schemas.microsoft.com/office/2019/extlst" xmlns:r="http://schemas.openxmlformats.org/officeDocument/2006/relationships" xmlns:m="http://schemas.openxmlformats.org/officeDocument/2006/math" xmlns:v="urn:schemas-microsoft-com:vml" xmlns:wp14="http://schemas.microsoft.com/office/word/2010/wordprocessingDrawing" xmlns:wp="http://schemas.openxmlformats.org/drawingml/2006/wordprocessingDrawing" xmlns:w10="urn:schemas-microsoft-com:office:word" xmlns:w="http://schemas.openxmlformats.org/wordprocessingml/2006/main" xmlns:w14="http://schemas.microsoft.com/office/word/2010/wordml" xmlns:w15="http://schemas.microsoft.com/office/word/2012/wordml" xmlns:w16cex="http://schemas.microsoft.com/office/word/2018/wordml/cex" xmlns:w16cid="http://schemas.microsoft.com/office/word/2016/wordml/cid" xmlns:w16="http://schemas.microsoft.com/office/word/2018/wordml" xmlns:w16sdtdh="http://schemas.microsoft.com/office/word/2020/wordml/sdtdatahash" xmlns:w16se="http://schemas.microsoft.com/office/word/2015/wordml/symex" xmlns:wpg="http://schemas.microsoft.com/office/word/2010/wordprocessingGroup" xmlns:wpi="http://schemas.microsoft.com/office/word/2010/wordprocessingInk" xmlns:wne="http://schemas.microsoft.com/office/word/2006/wordml" xmlns:wps="http://schemas.microsoft.com/office/word/2010/wordprocessingShape" mc:Ignorable="w14 w15 w16se w16cid w16 w16cex w16sdtdh wp14">
   <w16cid:commentId w16cid:paraId="6B9BA324" w16cid:durableId="25B8A59B"/>
   <w16cid:commentId w16cid:paraId="69FF5A96" w16cid:durableId="25B8A480"/>
+  <w16cid:commentId w16cid:paraId="3D5B6484" w16cid:durableId="26F3B7DE"/>
+  <w16cid:commentId w16cid:paraId="3EA48BA8" w16cid:durableId="26F3B89C"/>
+  <w16cid:commentId w16cid:paraId="6A53C905" w16cid:durableId="26F3B8F6"/>
+  <w16cid:commentId w16cid:paraId="6E8E68B1" w16cid:durableId="26F3B9A3"/>
+  <w16cid:commentId w16cid:paraId="2223F7FC" w16cid:durableId="26F3B990"/>
+  <w16cid:commentId w16cid:paraId="00A0E4AB" w16cid:durableId="26F3BB83"/>
+  <w16cid:commentId w16cid:paraId="59FF6180" w16cid:durableId="26F3BBC0"/>
+  <w16cid:commentId w16cid:paraId="21ECA9A8" w16cid:durableId="26F3BC1A"/>
+  <w16cid:commentId w16cid:paraId="53560C1B" w16cid:durableId="26F3BEB4"/>
+  <w16cid:commentId w16cid:paraId="5CBDA2F3" w16cid:durableId="26F3BEC1"/>
+  <w16cid:commentId w16cid:paraId="23848670" w16cid:durableId="26F3BF05"/>
+  <w16cid:commentId w16cid:paraId="46451D83" w16cid:durableId="26F3C39F"/>
 </w16cid:commentsIds>
 </file>
 
 <file path=word/endnotes.xml><?xml version="1.0" encoding="utf-8"?>
-<w:endnotes xmlns:wpc="http://schemas.microsoft.com/office/word/2010/wordprocessingCanvas" xmlns:cx="http://schemas.microsoft.com/office/drawing/2014/chartex" xmlns:cx1="http://schemas.microsoft.com/office/drawing/2015/9/8/chartex" xmlns:cx2="http://schemas.microsoft.com/office/drawing/2015/10/21/chartex" xmlns:cx3="http://schemas.microsoft.com/office/drawing/2016/5/9/chartex" xmlns:cx4="http://schemas.microsoft.com/office/drawing/2016/5/10/chartex" xmlns:cx5="http://schemas.microsoft.com/office/drawing/2016/5/11/chartex" xmlns:cx6="http://schemas.microsoft.com/office/drawing/2016/5/12/chartex" xmlns:cx7="http://schemas.microsoft.com/office/drawing/2016/5/13/chartex" xmlns:cx8="http://schemas.microsoft.com/office/drawing/2016/5/14/chartex" xmlns:mc="http://schemas.openxmlformats.org/markup-compatibility/2006" xmlns:aink="http://schemas.microsoft.com/office/drawing/2016/ink" xmlns:am3d="http://schemas.microsoft.com/office/drawing/2017/model3d" xmlns:o="urn:schemas-microsoft-com:office:office" xmlns:r="http://schemas.openxmlformats.org/officeDocument/2006/relationships" xmlns:m="http://schemas.openxmlformats.org/officeDocument/2006/math" xmlns:v="urn:schemas-microsoft-com:vml" xmlns:wp14="http://schemas.microsoft.com/office/word/2010/wordprocessingDrawing" xmlns:wp="http://schemas.openxmlformats.org/drawingml/2006/wordprocessingDrawing" xmlns:w10="urn:schemas-microsoft-com:office:word" xmlns:w="http://schemas.openxmlformats.org/wordprocessingml/2006/main" xmlns:w14="http://schemas.microsoft.com/office/word/2010/wordml" xmlns:w15="http://schemas.microsoft.com/office/word/2012/wordml" xmlns:w16cex="http://schemas.microsoft.com/office/word/2018/wordml/cex" xmlns:w16cid="http://schemas.microsoft.com/office/word/2016/wordml/cid" xmlns:w16="http://schemas.microsoft.com/office/word/2018/wordml" xmlns:w16sdtdh="http://schemas.microsoft.com/office/word/2020/wordml/sdtdatahash" xmlns:w16se="http://schemas.microsoft.com/office/word/2015/wordml/symex" xmlns:wpg="http://schemas.microsoft.com/office/word/2010/wordprocessingGroup" xmlns:wpi="http://schemas.microsoft.com/office/word/2010/wordprocessingInk" xmlns:wne="http://schemas.microsoft.com/office/word/2006/wordml" xmlns:wps="http://schemas.microsoft.com/office/word/2010/wordprocessingShape" mc:Ignorable="w14 w15 w16se w16cid w16 w16cex w16sdtdh wp14">
+<w:endnotes xmlns:wpc="http://schemas.microsoft.com/office/word/2010/wordprocessingCanvas" xmlns:cx="http://schemas.microsoft.com/office/drawing/2014/chartex" xmlns:cx1="http://schemas.microsoft.com/office/drawing/2015/9/8/chartex" xmlns:cx2="http://schemas.microsoft.com/office/drawing/2015/10/21/chartex" xmlns:cx3="http://schemas.microsoft.com/office/drawing/2016/5/9/chartex" xmlns:cx4="http://schemas.microsoft.com/office/drawing/2016/5/10/chartex" xmlns:cx5="http://schemas.microsoft.com/office/drawing/2016/5/11/chartex" xmlns:cx6="http://schemas.microsoft.com/office/drawing/2016/5/12/chartex" xmlns:cx7="http://schemas.microsoft.com/office/drawing/2016/5/13/chartex" xmlns:cx8="http://schemas.microsoft.com/office/drawing/2016/5/14/chartex" xmlns:mc="http://schemas.openxmlformats.org/markup-compatibility/2006" xmlns:aink="http://schemas.microsoft.com/office/drawing/2016/ink" xmlns:am3d="http://schemas.microsoft.com/office/drawing/2017/model3d" xmlns:o="urn:schemas-microsoft-com:office:office" xmlns:oel="http://schemas.microsoft.com/office/2019/extlst" xmlns:r="http://schemas.openxmlformats.org/officeDocument/2006/relationships" xmlns:m="http://schemas.openxmlformats.org/officeDocument/2006/math" xmlns:v="urn:schemas-microsoft-com:vml" xmlns:wp14="http://schemas.microsoft.com/office/word/2010/wordprocessingDrawing" xmlns:wp="http://schemas.openxmlformats.org/drawingml/2006/wordprocessingDrawing" xmlns:w10="urn:schemas-microsoft-com:office:word" xmlns:w="http://schemas.openxmlformats.org/wordprocessingml/2006/main" xmlns:w14="http://schemas.microsoft.com/office/word/2010/wordml" xmlns:w15="http://schemas.microsoft.com/office/word/2012/wordml" xmlns:w16cex="http://schemas.microsoft.com/office/word/2018/wordml/cex" xmlns:w16cid="http://schemas.microsoft.com/office/word/2016/wordml/cid" xmlns:w16="http://schemas.microsoft.com/office/word/2018/wordml" xmlns:w16sdtdh="http://schemas.microsoft.com/office/word/2020/wordml/sdtdatahash" xmlns:w16se="http://schemas.microsoft.com/office/word/2015/wordml/symex" xmlns:wpg="http://schemas.microsoft.com/office/word/2010/wordprocessingGroup" xmlns:wpi="http://schemas.microsoft.com/office/word/2010/wordprocessingInk" xmlns:wne="http://schemas.microsoft.com/office/word/2006/wordml" xmlns:wps="http://schemas.microsoft.com/office/word/2010/wordprocessingShape" mc:Ignorable="w14 w15 w16se w16cid w16 w16cex w16sdtdh wp14">
   <w:endnote w:type="separator" w:id="-1">
     <w:p>
       <w:r>
@@ -13190,7 +13653,7 @@
 </file>
 
 <file path=word/footer1.xml><?xml version="1.0" encoding="utf-8"?>
-<w:ftr xmlns:wpc="http://schemas.microsoft.com/office/word/2010/wordprocessingCanvas" xmlns:cx="http://schemas.microsoft.com/office/drawing/2014/chartex" xmlns:cx1="http://schemas.microsoft.com/office/drawing/2015/9/8/chartex" xmlns:cx2="http://schemas.microsoft.com/office/drawing/2015/10/21/chartex" xmlns:cx3="http://schemas.microsoft.com/office/drawing/2016/5/9/chartex" xmlns:cx4="http://schemas.microsoft.com/office/drawing/2016/5/10/chartex" xmlns:cx5="http://schemas.microsoft.com/office/drawing/2016/5/11/chartex" xmlns:cx6="http://schemas.microsoft.com/office/drawing/2016/5/12/chartex" xmlns:cx7="http://schemas.microsoft.com/office/drawing/2016/5/13/chartex" xmlns:cx8="http://schemas.microsoft.com/office/drawing/2016/5/14/chartex" xmlns:mc="http://schemas.openxmlformats.org/markup-compatibility/2006" xmlns:aink="http://schemas.microsoft.com/office/drawing/2016/ink" xmlns:am3d="http://schemas.microsoft.com/office/drawing/2017/model3d" xmlns:o="urn:schemas-microsoft-com:office:office" xmlns:r="http://schemas.openxmlformats.org/officeDocument/2006/relationships" xmlns:m="http://schemas.openxmlformats.org/officeDocument/2006/math" xmlns:v="urn:schemas-microsoft-com:vml" xmlns:wp14="http://schemas.microsoft.com/office/word/2010/wordprocessingDrawing" xmlns:wp="http://schemas.openxmlformats.org/drawingml/2006/wordprocessingDrawing" xmlns:w10="urn:schemas-microsoft-com:office:word" xmlns:w="http://schemas.openxmlformats.org/wordprocessingml/2006/main" xmlns:w14="http://schemas.microsoft.com/office/word/2010/wordml" xmlns:w15="http://schemas.microsoft.com/office/word/2012/wordml" xmlns:w16cex="http://schemas.microsoft.com/office/word/2018/wordml/cex" xmlns:w16cid="http://schemas.microsoft.com/office/word/2016/wordml/cid" xmlns:w16="http://schemas.microsoft.com/office/word/2018/wordml" xmlns:w16sdtdh="http://schemas.microsoft.com/office/word/2020/wordml/sdtdatahash" xmlns:w16se="http://schemas.microsoft.com/office/word/2015/wordml/symex" xmlns:wpg="http://schemas.microsoft.com/office/word/2010/wordprocessingGroup" xmlns:wpi="http://schemas.microsoft.com/office/word/2010/wordprocessingInk" xmlns:wne="http://schemas.microsoft.com/office/word/2006/wordml" xmlns:wps="http://schemas.microsoft.com/office/word/2010/wordprocessingShape" mc:Ignorable="w14 w15 w16se w16cid w16 w16cex w16sdtdh wp14">
+<w:ftr xmlns:wpc="http://schemas.microsoft.com/office/word/2010/wordprocessingCanvas" xmlns:cx="http://schemas.microsoft.com/office/drawing/2014/chartex" xmlns:cx1="http://schemas.microsoft.com/office/drawing/2015/9/8/chartex" xmlns:cx2="http://schemas.microsoft.com/office/drawing/2015/10/21/chartex" xmlns:cx3="http://schemas.microsoft.com/office/drawing/2016/5/9/chartex" xmlns:cx4="http://schemas.microsoft.com/office/drawing/2016/5/10/chartex" xmlns:cx5="http://schemas.microsoft.com/office/drawing/2016/5/11/chartex" xmlns:cx6="http://schemas.microsoft.com/office/drawing/2016/5/12/chartex" xmlns:cx7="http://schemas.microsoft.com/office/drawing/2016/5/13/chartex" xmlns:cx8="http://schemas.microsoft.com/office/drawing/2016/5/14/chartex" xmlns:mc="http://schemas.openxmlformats.org/markup-compatibility/2006" xmlns:aink="http://schemas.microsoft.com/office/drawing/2016/ink" xmlns:am3d="http://schemas.microsoft.com/office/drawing/2017/model3d" xmlns:o="urn:schemas-microsoft-com:office:office" xmlns:oel="http://schemas.microsoft.com/office/2019/extlst" xmlns:r="http://schemas.openxmlformats.org/officeDocument/2006/relationships" xmlns:m="http://schemas.openxmlformats.org/officeDocument/2006/math" xmlns:v="urn:schemas-microsoft-com:vml" xmlns:wp14="http://schemas.microsoft.com/office/word/2010/wordprocessingDrawing" xmlns:wp="http://schemas.openxmlformats.org/drawingml/2006/wordprocessingDrawing" xmlns:w10="urn:schemas-microsoft-com:office:word" xmlns:w="http://schemas.openxmlformats.org/wordprocessingml/2006/main" xmlns:w14="http://schemas.microsoft.com/office/word/2010/wordml" xmlns:w15="http://schemas.microsoft.com/office/word/2012/wordml" xmlns:w16cex="http://schemas.microsoft.com/office/word/2018/wordml/cex" xmlns:w16cid="http://schemas.microsoft.com/office/word/2016/wordml/cid" xmlns:w16="http://schemas.microsoft.com/office/word/2018/wordml" xmlns:w16sdtdh="http://schemas.microsoft.com/office/word/2020/wordml/sdtdatahash" xmlns:w16se="http://schemas.microsoft.com/office/word/2015/wordml/symex" xmlns:wpg="http://schemas.microsoft.com/office/word/2010/wordprocessingGroup" xmlns:wpi="http://schemas.microsoft.com/office/word/2010/wordprocessingInk" xmlns:wne="http://schemas.microsoft.com/office/word/2006/wordml" xmlns:wps="http://schemas.microsoft.com/office/word/2010/wordprocessingShape" mc:Ignorable="w14 w15 w16se w16cid w16 w16cex w16sdtdh wp14">
   <w:p>
     <w:pPr>
       <w:pStyle w:val="Fuzeile"/>
@@ -13266,7 +13729,7 @@
         </mc:Choice>
         <mc:Fallback>
           <w:pict>
-            <v:line w14:anchorId="260863F0" id="Line 3" o:spid="_x0000_s1026" style="position:absolute;z-index:-251658240;visibility:visible;mso-wrap-style:square;mso-width-percent:0;mso-height-percent:0;mso-wrap-distance-left:9pt;mso-wrap-distance-top:0;mso-wrap-distance-right:9pt;mso-wrap-distance-bottom:0;mso-position-horizontal:absolute;mso-position-horizontal-relative:margin;mso-position-vertical:absolute;mso-position-vertical-relative:margin;mso-width-percent:0;mso-height-percent:0;mso-width-relative:page;mso-height-relative:page" from="-3.05pt,681.55pt" to="453.7pt,681.6pt" o:gfxdata="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" o:allowincell="f" strokeweight=".25pt">
+            <v:line w14:anchorId="260863F0" id="Line 3" o:spid="_x0000_s1026" style="position:absolute;z-index:-251658240;visibility:visible;mso-wrap-style:square;mso-width-percent:0;mso-height-percent:0;mso-wrap-distance-left:9pt;mso-wrap-distance-top:0;mso-wrap-distance-right:9pt;mso-wrap-distance-bottom:0;mso-position-horizontal:absolute;mso-position-horizontal-relative:margin;mso-position-vertical:absolute;mso-position-vertical-relative:margin;mso-width-percent:0;mso-height-percent:0;mso-width-relative:page;mso-height-relative:page" from="-3.05pt,681.55pt" to="453.7pt,681.6pt" o:gfxdata="UEsDBBQABgAIAAAAIQC2gziS/gAAAOEBAAATAAAAW0NvbnRlbnRfVHlwZXNdLnhtbJSRQU7DMBBF 90jcwfIWJU67QAgl6YK0S0CoHGBkTxKLZGx5TGhvj5O2G0SRWNoz/78nu9wcxkFMGNg6quQqL6RA 0s5Y6ir5vt9lD1JwBDIwOMJKHpHlpr69KfdHjyxSmriSfYz+USnWPY7AufNIadK6MEJMx9ApD/oD OlTrorhX2lFEilmcO2RdNtjC5xDF9pCuTyYBB5bi6bQ4syoJ3g9WQ0ymaiLzg5KdCXlKLjvcW893 SUOqXwnz5DrgnHtJTxOsQfEKIT7DmDSUCaxw7Rqn8787ZsmRM9e2VmPeBN4uqYvTtW7jvijg9N/y JsXecLq0q+WD6m8AAAD//wMAUEsDBBQABgAIAAAAIQA4/SH/1gAAAJQBAAALAAAAX3JlbHMvLnJl bHOkkMFqwzAMhu+DvYPRfXGawxijTi+j0GvpHsDYimMaW0Yy2fr2M4PBMnrbUb/Q94l/f/hMi1qR JVI2sOt6UJgd+ZiDgffL8ekFlFSbvV0oo4EbChzGx4f9GRdb25HMsYhqlCwG5lrLq9biZkxWOiqY 22YiTra2kYMu1l1tQD30/bPm3wwYN0x18gb45AdQl1tp5j/sFB2T0FQ7R0nTNEV3j6o9feQzro1i OWA14Fm+Q8a1a8+Bvu/d/dMb2JY5uiPbhG/ktn4cqGU/er3pcvwCAAD//wMAUEsDBBQABgAIAAAA IQD9I6jR1wEAAKMDAAAOAAAAZHJzL2Uyb0RvYy54bWysU8GO2yAQvVfqPyDujZ1E2V1ZcfaQ7faS tpF2+wETwDYqMAhI7Px9BzabdttDpao+IMO8ecx7M6zvJ2vYSYWo0bV8Pqs5U06g1K5v+bfnxw93 nMUEToJBp1p+VpHfb96/W4++UQsc0EgVGJG42Iy+5UNKvqmqKAZlIc7QK0fBDoOFRNvQVzLASOzW VIu6vqlGDNIHFCpGOn14CfJN4e86JdLXrosqMdNyqi2VNZT1kNdqs4amD+AHLS5lwD9UYUE7uvRK 9QAJ2DHoP6isFgEjdmkm0FbYdVqoooHUzOvf1DwN4FXRQuZEf7Up/j9a8eW0D0zLllOjHFhq0U47 xZbZmdHHhgBbtw9Zm5jck9+h+B6Zw+0Arlelwuezp7R5zqjepORN9MR/GD+jJAwcExabpi7YTEkG sKl043zthpoSE3S4uqvr28WKM0Gxm+Wq8EPzmupDTJ8UWpZ/Wm6o6kINp11MuRRoXiH5JoeP2pjS buPY2PLl/HZVEiIaLXMww2LoD1sT2AnywJTvcu8bWMCjk4VsUCA/OslSMcHRkPPMbnrOjKInEW3O hyaBNn/HUdHGXWzMzr304IDyvA9ZU3aUJqGou0xtHrVf9wX1821tfgAAAP//AwBQSwMEFAAGAAgA AAAhAJL/yHnfAAAADAEAAA8AAABkcnMvZG93bnJldi54bWxMj81OwzAQhO9IvIO1SNxau0mVQohT 8SOE6AlCuTuxiSPidWS7bXh7FnGA2+7MaPbbaju7kR1NiINHCaulAGaw83rAXsL+7XFxBSwmhVqN Ho2ELxNhW5+fVarU/oSv5tiknlEJxlJJsClNJeexs8apuPSTQfI+fHAq0Rp6roM6UbkbeSZEwZ0a kC5YNZl7a7rP5uAkYMPfnzcPWXzahb1o1y93Kh+slJcX8+0NsGTm9BeGH3xCh5qYWn9AHdkoYVGs KEl6XuQ0UeJabNbA2l8pA15X/P8T9TcAAAD//wMAUEsBAi0AFAAGAAgAAAAhALaDOJL+AAAA4QEA ABMAAAAAAAAAAAAAAAAAAAAAAFtDb250ZW50X1R5cGVzXS54bWxQSwECLQAUAAYACAAAACEAOP0h /9YAAACUAQAACwAAAAAAAAAAAAAAAAAvAQAAX3JlbHMvLnJlbHNQSwECLQAUAAYACAAAACEA/SOo 0dcBAACjAwAADgAAAAAAAAAAAAAAAAAuAgAAZHJzL2Uyb0RvYy54bWxQSwECLQAUAAYACAAAACEA kv/Ied8AAAAMAQAADwAAAAAAAAAAAAAAAAAxBAAAZHJzL2Rvd25yZXYueG1sUEsFBgAAAAAEAAQA 8wAAAD0FAAAAAA== " o:allowincell="f" strokeweight=".25pt">
               <v:stroke startarrowwidth="wide" startarrowlength="short" endarrowwidth="wide" endarrowlength="short"/>
               <w10:wrap anchorx="margin" anchory="margin"/>
             </v:line>
@@ -13334,7 +13797,7 @@
 </file>
 
 <file path=word/footer2.xml><?xml version="1.0" encoding="utf-8"?>
-<w:ftr xmlns:wpc="http://schemas.microsoft.com/office/word/2010/wordprocessingCanvas" xmlns:cx="http://schemas.microsoft.com/office/drawing/2014/chartex" xmlns:cx1="http://schemas.microsoft.com/office/drawing/2015/9/8/chartex" xmlns:cx2="http://schemas.microsoft.com/office/drawing/2015/10/21/chartex" xmlns:cx3="http://schemas.microsoft.com/office/drawing/2016/5/9/chartex" xmlns:cx4="http://schemas.microsoft.com/office/drawing/2016/5/10/chartex" xmlns:cx5="http://schemas.microsoft.com/office/drawing/2016/5/11/chartex" xmlns:cx6="http://schemas.microsoft.com/office/drawing/2016/5/12/chartex" xmlns:cx7="http://schemas.microsoft.com/office/drawing/2016/5/13/chartex" xmlns:cx8="http://schemas.microsoft.com/office/drawing/2016/5/14/chartex" xmlns:mc="http://schemas.openxmlformats.org/markup-compatibility/2006" xmlns:aink="http://schemas.microsoft.com/office/drawing/2016/ink" xmlns:am3d="http://schemas.microsoft.com/office/drawing/2017/model3d" xmlns:o="urn:schemas-microsoft-com:office:office" xmlns:r="http://schemas.openxmlformats.org/officeDocument/2006/relationships" xmlns:m="http://schemas.openxmlformats.org/officeDocument/2006/math" xmlns:v="urn:schemas-microsoft-com:vml" xmlns:wp14="http://schemas.microsoft.com/office/word/2010/wordprocessingDrawing" xmlns:wp="http://schemas.openxmlformats.org/drawingml/2006/wordprocessingDrawing" xmlns:w10="urn:schemas-microsoft-com:office:word" xmlns:w="http://schemas.openxmlformats.org/wordprocessingml/2006/main" xmlns:w14="http://schemas.microsoft.com/office/word/2010/wordml" xmlns:w15="http://schemas.microsoft.com/office/word/2012/wordml" xmlns:w16cex="http://schemas.microsoft.com/office/word/2018/wordml/cex" xmlns:w16cid="http://schemas.microsoft.com/office/word/2016/wordml/cid" xmlns:w16="http://schemas.microsoft.com/office/word/2018/wordml" xmlns:w16sdtdh="http://schemas.microsoft.com/office/word/2020/wordml/sdtdatahash" xmlns:w16se="http://schemas.microsoft.com/office/word/2015/wordml/symex" xmlns:wpg="http://schemas.microsoft.com/office/word/2010/wordprocessingGroup" xmlns:wpi="http://schemas.microsoft.com/office/word/2010/wordprocessingInk" xmlns:wne="http://schemas.microsoft.com/office/word/2006/wordml" xmlns:wps="http://schemas.microsoft.com/office/word/2010/wordprocessingShape" mc:Ignorable="w14 w15 w16se w16cid w16 w16cex w16sdtdh wp14">
+<w:ftr xmlns:wpc="http://schemas.microsoft.com/office/word/2010/wordprocessingCanvas" xmlns:cx="http://schemas.microsoft.com/office/drawing/2014/chartex" xmlns:cx1="http://schemas.microsoft.com/office/drawing/2015/9/8/chartex" xmlns:cx2="http://schemas.microsoft.com/office/drawing/2015/10/21/chartex" xmlns:cx3="http://schemas.microsoft.com/office/drawing/2016/5/9/chartex" xmlns:cx4="http://schemas.microsoft.com/office/drawing/2016/5/10/chartex" xmlns:cx5="http://schemas.microsoft.com/office/drawing/2016/5/11/chartex" xmlns:cx6="http://schemas.microsoft.com/office/drawing/2016/5/12/chartex" xmlns:cx7="http://schemas.microsoft.com/office/drawing/2016/5/13/chartex" xmlns:cx8="http://schemas.microsoft.com/office/drawing/2016/5/14/chartex" xmlns:mc="http://schemas.openxmlformats.org/markup-compatibility/2006" xmlns:aink="http://schemas.microsoft.com/office/drawing/2016/ink" xmlns:am3d="http://schemas.microsoft.com/office/drawing/2017/model3d" xmlns:o="urn:schemas-microsoft-com:office:office" xmlns:oel="http://schemas.microsoft.com/office/2019/extlst" xmlns:r="http://schemas.openxmlformats.org/officeDocument/2006/relationships" xmlns:m="http://schemas.openxmlformats.org/officeDocument/2006/math" xmlns:v="urn:schemas-microsoft-com:vml" xmlns:wp14="http://schemas.microsoft.com/office/word/2010/wordprocessingDrawing" xmlns:wp="http://schemas.openxmlformats.org/drawingml/2006/wordprocessingDrawing" xmlns:w10="urn:schemas-microsoft-com:office:word" xmlns:w="http://schemas.openxmlformats.org/wordprocessingml/2006/main" xmlns:w14="http://schemas.microsoft.com/office/word/2010/wordml" xmlns:w15="http://schemas.microsoft.com/office/word/2012/wordml" xmlns:w16cex="http://schemas.microsoft.com/office/word/2018/wordml/cex" xmlns:w16cid="http://schemas.microsoft.com/office/word/2016/wordml/cid" xmlns:w16="http://schemas.microsoft.com/office/word/2018/wordml" xmlns:w16sdtdh="http://schemas.microsoft.com/office/word/2020/wordml/sdtdatahash" xmlns:w16se="http://schemas.microsoft.com/office/word/2015/wordml/symex" xmlns:wpg="http://schemas.microsoft.com/office/word/2010/wordprocessingGroup" xmlns:wpi="http://schemas.microsoft.com/office/word/2010/wordprocessingInk" xmlns:wne="http://schemas.microsoft.com/office/word/2006/wordml" xmlns:wps="http://schemas.microsoft.com/office/word/2010/wordprocessingShape" mc:Ignorable="w14 w15 w16se w16cid w16 w16cex w16sdtdh wp14">
   <w:p>
     <w:pPr>
       <w:pStyle w:val="Fuzeile"/>
@@ -13500,7 +13963,7 @@
 </file>
 
 <file path=word/footnotes.xml><?xml version="1.0" encoding="utf-8"?>
-<w:footnotes xmlns:wpc="http://schemas.microsoft.com/office/word/2010/wordprocessingCanvas" xmlns:cx="http://schemas.microsoft.com/office/drawing/2014/chartex" xmlns:cx1="http://schemas.microsoft.com/office/drawing/2015/9/8/chartex" xmlns:cx2="http://schemas.microsoft.com/office/drawing/2015/10/21/chartex" xmlns:cx3="http://schemas.microsoft.com/office/drawing/2016/5/9/chartex" xmlns:cx4="http://schemas.microsoft.com/office/drawing/2016/5/10/chartex" xmlns:cx5="http://schemas.microsoft.com/office/drawing/2016/5/11/chartex" xmlns:cx6="http://schemas.microsoft.com/office/drawing/2016/5/12/chartex" xmlns:cx7="http://schemas.microsoft.com/office/drawing/2016/5/13/chartex" xmlns:cx8="http://schemas.microsoft.com/office/drawing/2016/5/14/chartex" xmlns:mc="http://schemas.openxmlformats.org/markup-compatibility/2006" xmlns:aink="http://schemas.microsoft.com/office/drawing/2016/ink" xmlns:am3d="http://schemas.microsoft.com/office/drawing/2017/model3d" xmlns:o="urn:schemas-microsoft-com:office:office" xmlns:r="http://schemas.openxmlformats.org/officeDocument/2006/relationships" xmlns:m="http://schemas.openxmlformats.org/officeDocument/2006/math" xmlns:v="urn:schemas-microsoft-com:vml" xmlns:wp14="http://schemas.microsoft.com/office/word/2010/wordprocessingDrawing" xmlns:wp="http://schemas.openxmlformats.org/drawingml/2006/wordprocessingDrawing" xmlns:w10="urn:schemas-microsoft-com:office:word" xmlns:w="http://schemas.openxmlformats.org/wordprocessingml/2006/main" xmlns:w14="http://schemas.microsoft.com/office/word/2010/wordml" xmlns:w15="http://schemas.microsoft.com/office/word/2012/wordml" xmlns:w16cex="http://schemas.microsoft.com/office/word/2018/wordml/cex" xmlns:w16cid="http://schemas.microsoft.com/office/word/2016/wordml/cid" xmlns:w16="http://schemas.microsoft.com/office/word/2018/wordml" xmlns:w16sdtdh="http://schemas.microsoft.com/office/word/2020/wordml/sdtdatahash" xmlns:w16se="http://schemas.microsoft.com/office/word/2015/wordml/symex" xmlns:wpg="http://schemas.microsoft.com/office/word/2010/wordprocessingGroup" xmlns:wpi="http://schemas.microsoft.com/office/word/2010/wordprocessingInk" xmlns:wne="http://schemas.microsoft.com/office/word/2006/wordml" xmlns:wps="http://schemas.microsoft.com/office/word/2010/wordprocessingShape" mc:Ignorable="w14 w15 w16se w16cid w16 w16cex w16sdtdh wp14">
+<w:footnotes xmlns:wpc="http://schemas.microsoft.com/office/word/2010/wordprocessingCanvas" xmlns:cx="http://schemas.microsoft.com/office/drawing/2014/chartex" xmlns:cx1="http://schemas.microsoft.com/office/drawing/2015/9/8/chartex" xmlns:cx2="http://schemas.microsoft.com/office/drawing/2015/10/21/chartex" xmlns:cx3="http://schemas.microsoft.com/office/drawing/2016/5/9/chartex" xmlns:cx4="http://schemas.microsoft.com/office/drawing/2016/5/10/chartex" xmlns:cx5="http://schemas.microsoft.com/office/drawing/2016/5/11/chartex" xmlns:cx6="http://schemas.microsoft.com/office/drawing/2016/5/12/chartex" xmlns:cx7="http://schemas.microsoft.com/office/drawing/2016/5/13/chartex" xmlns:cx8="http://schemas.microsoft.com/office/drawing/2016/5/14/chartex" xmlns:mc="http://schemas.openxmlformats.org/markup-compatibility/2006" xmlns:aink="http://schemas.microsoft.com/office/drawing/2016/ink" xmlns:am3d="http://schemas.microsoft.com/office/drawing/2017/model3d" xmlns:o="urn:schemas-microsoft-com:office:office" xmlns:oel="http://schemas.microsoft.com/office/2019/extlst" xmlns:r="http://schemas.openxmlformats.org/officeDocument/2006/relationships" xmlns:m="http://schemas.openxmlformats.org/officeDocument/2006/math" xmlns:v="urn:schemas-microsoft-com:vml" xmlns:wp14="http://schemas.microsoft.com/office/word/2010/wordprocessingDrawing" xmlns:wp="http://schemas.openxmlformats.org/drawingml/2006/wordprocessingDrawing" xmlns:w10="urn:schemas-microsoft-com:office:word" xmlns:w="http://schemas.openxmlformats.org/wordprocessingml/2006/main" xmlns:w14="http://schemas.microsoft.com/office/word/2010/wordml" xmlns:w15="http://schemas.microsoft.com/office/word/2012/wordml" xmlns:w16cex="http://schemas.microsoft.com/office/word/2018/wordml/cex" xmlns:w16cid="http://schemas.microsoft.com/office/word/2016/wordml/cid" xmlns:w16="http://schemas.microsoft.com/office/word/2018/wordml" xmlns:w16sdtdh="http://schemas.microsoft.com/office/word/2020/wordml/sdtdatahash" xmlns:w16se="http://schemas.microsoft.com/office/word/2015/wordml/symex" xmlns:wpg="http://schemas.microsoft.com/office/word/2010/wordprocessingGroup" xmlns:wpi="http://schemas.microsoft.com/office/word/2010/wordprocessingInk" xmlns:wne="http://schemas.microsoft.com/office/word/2006/wordml" xmlns:wps="http://schemas.microsoft.com/office/word/2010/wordprocessingShape" mc:Ignorable="w14 w15 w16se w16cid w16 w16cex w16sdtdh wp14">
   <w:footnote w:type="separator" w:id="-1">
     <w:p>
       <w:r>
@@ -13526,7 +13989,7 @@
 </file>
 
 <file path=word/header1.xml><?xml version="1.0" encoding="utf-8"?>
-<w:hdr xmlns:wpc="http://schemas.microsoft.com/office/word/2010/wordprocessingCanvas" xmlns:cx="http://schemas.microsoft.com/office/drawing/2014/chartex" xmlns:cx1="http://schemas.microsoft.com/office/drawing/2015/9/8/chartex" xmlns:cx2="http://schemas.microsoft.com/office/drawing/2015/10/21/chartex" xmlns:cx3="http://schemas.microsoft.com/office/drawing/2016/5/9/chartex" xmlns:cx4="http://schemas.microsoft.com/office/drawing/2016/5/10/chartex" xmlns:cx5="http://schemas.microsoft.com/office/drawing/2016/5/11/chartex" xmlns:cx6="http://schemas.microsoft.com/office/drawing/2016/5/12/chartex" xmlns:cx7="http://schemas.microsoft.com/office/drawing/2016/5/13/chartex" xmlns:cx8="http://schemas.microsoft.com/office/drawing/2016/5/14/chartex" xmlns:mc="http://schemas.openxmlformats.org/markup-compatibility/2006" xmlns:aink="http://schemas.microsoft.com/office/drawing/2016/ink" xmlns:am3d="http://schemas.microsoft.com/office/drawing/2017/model3d" xmlns:o="urn:schemas-microsoft-com:office:office" xmlns:r="http://schemas.openxmlformats.org/officeDocument/2006/relationships" xmlns:m="http://schemas.openxmlformats.org/officeDocument/2006/math" xmlns:v="urn:schemas-microsoft-com:vml" xmlns:wp14="http://schemas.microsoft.com/office/word/2010/wordprocessingDrawing" xmlns:wp="http://schemas.openxmlformats.org/drawingml/2006/wordprocessingDrawing" xmlns:w10="urn:schemas-microsoft-com:office:word" xmlns:w="http://schemas.openxmlformats.org/wordprocessingml/2006/main" xmlns:w14="http://schemas.microsoft.com/office/word/2010/wordml" xmlns:w15="http://schemas.microsoft.com/office/word/2012/wordml" xmlns:w16cex="http://schemas.microsoft.com/office/word/2018/wordml/cex" xmlns:w16cid="http://schemas.microsoft.com/office/word/2016/wordml/cid" xmlns:w16="http://schemas.microsoft.com/office/word/2018/wordml" xmlns:w16sdtdh="http://schemas.microsoft.com/office/word/2020/wordml/sdtdatahash" xmlns:w16se="http://schemas.microsoft.com/office/word/2015/wordml/symex" xmlns:wpg="http://schemas.microsoft.com/office/word/2010/wordprocessingGroup" xmlns:wpi="http://schemas.microsoft.com/office/word/2010/wordprocessingInk" xmlns:wne="http://schemas.microsoft.com/office/word/2006/wordml" xmlns:wps="http://schemas.microsoft.com/office/word/2010/wordprocessingShape" mc:Ignorable="w14 w15 w16se w16cid w16 w16cex w16sdtdh wp14">
+<w:hdr xmlns:wpc="http://schemas.microsoft.com/office/word/2010/wordprocessingCanvas" xmlns:cx="http://schemas.microsoft.com/office/drawing/2014/chartex" xmlns:cx1="http://schemas.microsoft.com/office/drawing/2015/9/8/chartex" xmlns:cx2="http://schemas.microsoft.com/office/drawing/2015/10/21/chartex" xmlns:cx3="http://schemas.microsoft.com/office/drawing/2016/5/9/chartex" xmlns:cx4="http://schemas.microsoft.com/office/drawing/2016/5/10/chartex" xmlns:cx5="http://schemas.microsoft.com/office/drawing/2016/5/11/chartex" xmlns:cx6="http://schemas.microsoft.com/office/drawing/2016/5/12/chartex" xmlns:cx7="http://schemas.microsoft.com/office/drawing/2016/5/13/chartex" xmlns:cx8="http://schemas.microsoft.com/office/drawing/2016/5/14/chartex" xmlns:mc="http://schemas.openxmlformats.org/markup-compatibility/2006" xmlns:aink="http://schemas.microsoft.com/office/drawing/2016/ink" xmlns:am3d="http://schemas.microsoft.com/office/drawing/2017/model3d" xmlns:o="urn:schemas-microsoft-com:office:office" xmlns:oel="http://schemas.microsoft.com/office/2019/extlst" xmlns:r="http://schemas.openxmlformats.org/officeDocument/2006/relationships" xmlns:m="http://schemas.openxmlformats.org/officeDocument/2006/math" xmlns:v="urn:schemas-microsoft-com:vml" xmlns:wp14="http://schemas.microsoft.com/office/word/2010/wordprocessingDrawing" xmlns:wp="http://schemas.openxmlformats.org/drawingml/2006/wordprocessingDrawing" xmlns:w10="urn:schemas-microsoft-com:office:word" xmlns:w="http://schemas.openxmlformats.org/wordprocessingml/2006/main" xmlns:w14="http://schemas.microsoft.com/office/word/2010/wordml" xmlns:w15="http://schemas.microsoft.com/office/word/2012/wordml" xmlns:w16cex="http://schemas.microsoft.com/office/word/2018/wordml/cex" xmlns:w16cid="http://schemas.microsoft.com/office/word/2016/wordml/cid" xmlns:w16="http://schemas.microsoft.com/office/word/2018/wordml" xmlns:w16sdtdh="http://schemas.microsoft.com/office/word/2020/wordml/sdtdatahash" xmlns:w16se="http://schemas.microsoft.com/office/word/2015/wordml/symex" xmlns:wpg="http://schemas.microsoft.com/office/word/2010/wordprocessingGroup" xmlns:wpi="http://schemas.microsoft.com/office/word/2010/wordprocessingInk" xmlns:wne="http://schemas.microsoft.com/office/word/2006/wordml" xmlns:wps="http://schemas.microsoft.com/office/word/2010/wordprocessingShape" mc:Ignorable="w14 w15 w16se w16cid w16 w16cex w16sdtdh wp14">
   <w:p>
     <w:pPr>
       <w:pStyle w:val="Kopfzeile"/>
@@ -13649,7 +14112,7 @@
         </mc:Choice>
         <mc:Fallback>
           <w:pict>
-            <v:line w14:anchorId="3840FA48" id="Line 1" o:spid="_x0000_s1026" style="position:absolute;z-index:-251660288;visibility:visible;mso-wrap-style:square;mso-width-percent:0;mso-height-percent:0;mso-wrap-distance-left:9pt;mso-wrap-distance-top:0;mso-wrap-distance-right:9pt;mso-wrap-distance-bottom:0;mso-position-horizontal:absolute;mso-position-horizontal-relative:margin;mso-position-vertical:absolute;mso-position-vertical-relative:margin;mso-width-percent:0;mso-height-percent:0;mso-width-relative:page;mso-height-relative:page" from="-2.35pt,-20.8pt" to="455.1pt,-20.75pt" o:gfxdata="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" o:allowincell="f" strokeweight=".25pt">
+            <v:line w14:anchorId="3840FA48" id="Line 1" o:spid="_x0000_s1026" style="position:absolute;z-index:-251660288;visibility:visible;mso-wrap-style:square;mso-width-percent:0;mso-height-percent:0;mso-wrap-distance-left:9pt;mso-wrap-distance-top:0;mso-wrap-distance-right:9pt;mso-wrap-distance-bottom:0;mso-position-horizontal:absolute;mso-position-horizontal-relative:margin;mso-position-vertical:absolute;mso-position-vertical-relative:margin;mso-width-percent:0;mso-height-percent:0;mso-width-relative:page;mso-height-relative:page" from="-2.35pt,-20.8pt" to="455.1pt,-20.75pt" o:gfxdata="UEsDBBQABgAIAAAAIQC2gziS/gAAAOEBAAATAAAAW0NvbnRlbnRfVHlwZXNdLnhtbJSRQU7DMBBF 90jcwfIWJU67QAgl6YK0S0CoHGBkTxKLZGx5TGhvj5O2G0SRWNoz/78nu9wcxkFMGNg6quQqL6RA 0s5Y6ir5vt9lD1JwBDIwOMJKHpHlpr69KfdHjyxSmriSfYz+USnWPY7AufNIadK6MEJMx9ApD/oD OlTrorhX2lFEilmcO2RdNtjC5xDF9pCuTyYBB5bi6bQ4syoJ3g9WQ0ymaiLzg5KdCXlKLjvcW893 SUOqXwnz5DrgnHtJTxOsQfEKIT7DmDSUCaxw7Rqn8787ZsmRM9e2VmPeBN4uqYvTtW7jvijg9N/y JsXecLq0q+WD6m8AAAD//wMAUEsDBBQABgAIAAAAIQA4/SH/1gAAAJQBAAALAAAAX3JlbHMvLnJl bHOkkMFqwzAMhu+DvYPRfXGawxijTi+j0GvpHsDYimMaW0Yy2fr2M4PBMnrbUb/Q94l/f/hMi1qR JVI2sOt6UJgd+ZiDgffL8ekFlFSbvV0oo4EbChzGx4f9GRdb25HMsYhqlCwG5lrLq9biZkxWOiqY 22YiTra2kYMu1l1tQD30/bPm3wwYN0x18gb45AdQl1tp5j/sFB2T0FQ7R0nTNEV3j6o9feQzro1i OWA14Fm+Q8a1a8+Bvu/d/dMb2JY5uiPbhG/ktn4cqGU/er3pcvwCAAD//wMAUEsDBBQABgAIAAAA IQA52z7T1gEAAKQDAAAOAAAAZHJzL2Uyb0RvYy54bWysU01vGyEQvVfqf0Dc67UT2U1XXufgNL24 raWkPwADu4sKDGKwd/3vO+CPNs0hUtU9oAXevJn3Zljej86yg45owDd8Nplypr0EZXzX8B/Pjx/u OMMkvBIWvG74USO/X71/txxCrW+gB6t0ZETisR5Cw/uUQl1VKHvtBE4gaE+XLUQnEm1jV6koBmJ3 trqZThfVAFGFCFIj0unD6ZKvCn/bapm+ty3qxGzDqbZU1ljWXV6r1VLUXRShN/JchviHKpwwnpJe qR5EEmwfzSsqZ2QEhDZNJLgK2tZIXTSQmtn0LzVPvQi6aCFzMFxtwv9HK78dtpEZRb2jTnnhqEcb 4zWbZWuGgDUh1n4bszg5+qewAfkTmYd1L3ynS4nPx0BhJaJ6EZI3GCjBbvgKijBin6D4NLbRZUpy gI2lHcdrO/SYmKTD+d3002I250zS3eJ2niuqRH0JDRHTFw2O5Z+GW6q6UIvDBtMJeoHkTB4ejbWl 39azoeG3s4/zEoBgjcqXGYax261tZAeRJ6Z857wvYBH2XhWyXgv12SuWigmeppxndttxZjW9CXSn IUvC2LdxpM96knlx7tSDHajjNmZN+ZxGoRhxHts8a3/uC+r341r9AgAA//8DAFBLAwQUAAYACAAA ACEAyZda3N4AAAAKAQAADwAAAGRycy9kb3ducmV2LnhtbEyPTU/DMAyG70j8h8hI3LakZWyjNJ34 EEJwgm7c08Y0FY1TJdlW/j0ZFzhZth+9flxuJjuwA/rQO5KQzQUwpNbpnjoJu+3TbA0sREVaDY5Q wjcG2FTnZ6UqtDvSOx7q2LEUQqFQEkyMY8F5aA1aFeZuREq7T+etiqn1HddeHVO4HXguxJJb1VO6 YNSIDwbbr3pvJVDNP15Wj3l4fvU70Sze7tVVb6S8vJjuboFFnOIfDCf9pA5VcmrcnnRgg4TZYpXI U82WwBJwk4kcWPM7uQZelfz/C9UPAAAA//8DAFBLAQItABQABgAIAAAAIQC2gziS/gAAAOEBAAAT AAAAAAAAAAAAAAAAAAAAAABbQ29udGVudF9UeXBlc10ueG1sUEsBAi0AFAAGAAgAAAAhADj9If/W AAAAlAEAAAsAAAAAAAAAAAAAAAAALwEAAF9yZWxzLy5yZWxzUEsBAi0AFAAGAAgAAAAhADnbPtPW AQAApAMAAA4AAAAAAAAAAAAAAAAALgIAAGRycy9lMm9Eb2MueG1sUEsBAi0AFAAGAAgAAAAhAMmX WtzeAAAACgEAAA8AAAAAAAAAAAAAAAAAMAQAAGRycy9kb3ducmV2LnhtbFBLBQYAAAAABAAEAPMA AAA7BQAAAAA= " o:allowincell="f" strokeweight=".25pt">
               <v:stroke startarrowwidth="wide" startarrowlength="short" endarrowwidth="wide" endarrowlength="short"/>
               <w10:wrap anchorx="margin" anchory="margin"/>
             </v:line>
@@ -13672,7 +14135,7 @@
 </file>
 
 <file path=word/header2.xml><?xml version="1.0" encoding="utf-8"?>
-<w:hdr xmlns:wpc="http://schemas.microsoft.com/office/word/2010/wordprocessingCanvas" xmlns:cx="http://schemas.microsoft.com/office/drawing/2014/chartex" xmlns:cx1="http://schemas.microsoft.com/office/drawing/2015/9/8/chartex" xmlns:cx2="http://schemas.microsoft.com/office/drawing/2015/10/21/chartex" xmlns:cx3="http://schemas.microsoft.com/office/drawing/2016/5/9/chartex" xmlns:cx4="http://schemas.microsoft.com/office/drawing/2016/5/10/chartex" xmlns:cx5="http://schemas.microsoft.com/office/drawing/2016/5/11/chartex" xmlns:cx6="http://schemas.microsoft.com/office/drawing/2016/5/12/chartex" xmlns:cx7="http://schemas.microsoft.com/office/drawing/2016/5/13/chartex" xmlns:cx8="http://schemas.microsoft.com/office/drawing/2016/5/14/chartex" xmlns:mc="http://schemas.openxmlformats.org/markup-compatibility/2006" xmlns:aink="http://schemas.microsoft.com/office/drawing/2016/ink" xmlns:am3d="http://schemas.microsoft.com/office/drawing/2017/model3d" xmlns:o="urn:schemas-microsoft-com:office:office" xmlns:r="http://schemas.openxmlformats.org/officeDocument/2006/relationships" xmlns:m="http://schemas.openxmlformats.org/officeDocument/2006/math" xmlns:v="urn:schemas-microsoft-com:vml" xmlns:wp14="http://schemas.microsoft.com/office/word/2010/wordprocessingDrawing" xmlns:wp="http://schemas.openxmlformats.org/drawingml/2006/wordprocessingDrawing" xmlns:w10="urn:schemas-microsoft-com:office:word" xmlns:w="http://schemas.openxmlformats.org/wordprocessingml/2006/main" xmlns:w14="http://schemas.microsoft.com/office/word/2010/wordml" xmlns:w15="http://schemas.microsoft.com/office/word/2012/wordml" xmlns:w16cex="http://schemas.microsoft.com/office/word/2018/wordml/cex" xmlns:w16cid="http://schemas.microsoft.com/office/word/2016/wordml/cid" xmlns:w16="http://schemas.microsoft.com/office/word/2018/wordml" xmlns:w16sdtdh="http://schemas.microsoft.com/office/word/2020/wordml/sdtdatahash" xmlns:w16se="http://schemas.microsoft.com/office/word/2015/wordml/symex" xmlns:wpg="http://schemas.microsoft.com/office/word/2010/wordprocessingGroup" xmlns:wpi="http://schemas.microsoft.com/office/word/2010/wordprocessingInk" xmlns:wne="http://schemas.microsoft.com/office/word/2006/wordml" xmlns:wps="http://schemas.microsoft.com/office/word/2010/wordprocessingShape" mc:Ignorable="w14 w15 w16se w16cid w16 w16cex w16sdtdh wp14">
+<w:hdr xmlns:wpc="http://schemas.microsoft.com/office/word/2010/wordprocessingCanvas" xmlns:cx="http://schemas.microsoft.com/office/drawing/2014/chartex" xmlns:cx1="http://schemas.microsoft.com/office/drawing/2015/9/8/chartex" xmlns:cx2="http://schemas.microsoft.com/office/drawing/2015/10/21/chartex" xmlns:cx3="http://schemas.microsoft.com/office/drawing/2016/5/9/chartex" xmlns:cx4="http://schemas.microsoft.com/office/drawing/2016/5/10/chartex" xmlns:cx5="http://schemas.microsoft.com/office/drawing/2016/5/11/chartex" xmlns:cx6="http://schemas.microsoft.com/office/drawing/2016/5/12/chartex" xmlns:cx7="http://schemas.microsoft.com/office/drawing/2016/5/13/chartex" xmlns:cx8="http://schemas.microsoft.com/office/drawing/2016/5/14/chartex" xmlns:mc="http://schemas.openxmlformats.org/markup-compatibility/2006" xmlns:aink="http://schemas.microsoft.com/office/drawing/2016/ink" xmlns:am3d="http://schemas.microsoft.com/office/drawing/2017/model3d" xmlns:o="urn:schemas-microsoft-com:office:office" xmlns:oel="http://schemas.microsoft.com/office/2019/extlst" xmlns:r="http://schemas.openxmlformats.org/officeDocument/2006/relationships" xmlns:m="http://schemas.openxmlformats.org/officeDocument/2006/math" xmlns:v="urn:schemas-microsoft-com:vml" xmlns:wp14="http://schemas.microsoft.com/office/word/2010/wordprocessingDrawing" xmlns:wp="http://schemas.openxmlformats.org/drawingml/2006/wordprocessingDrawing" xmlns:w10="urn:schemas-microsoft-com:office:word" xmlns:w="http://schemas.openxmlformats.org/wordprocessingml/2006/main" xmlns:w14="http://schemas.microsoft.com/office/word/2010/wordml" xmlns:w15="http://schemas.microsoft.com/office/word/2012/wordml" xmlns:w16cex="http://schemas.microsoft.com/office/word/2018/wordml/cex" xmlns:w16cid="http://schemas.microsoft.com/office/word/2016/wordml/cid" xmlns:w16="http://schemas.microsoft.com/office/word/2018/wordml" xmlns:w16sdtdh="http://schemas.microsoft.com/office/word/2020/wordml/sdtdatahash" xmlns:w16se="http://schemas.microsoft.com/office/word/2015/wordml/symex" xmlns:wpg="http://schemas.microsoft.com/office/word/2010/wordprocessingGroup" xmlns:wpi="http://schemas.microsoft.com/office/word/2010/wordprocessingInk" xmlns:wne="http://schemas.microsoft.com/office/word/2006/wordml" xmlns:wps="http://schemas.microsoft.com/office/word/2010/wordprocessingShape" mc:Ignorable="w14 w15 w16se w16cid w16 w16cex w16sdtdh wp14">
   <w:p>
     <w:pPr>
       <w:pStyle w:val="Kopfzeile"/>
@@ -13813,7 +14276,7 @@
         </mc:Choice>
         <mc:Fallback>
           <w:pict>
-            <v:line w14:anchorId="7D8E6DAB" id="Line 2" o:spid="_x0000_s1026" style="position:absolute;z-index:-251659264;visibility:visible;mso-wrap-style:square;mso-width-percent:0;mso-height-percent:0;mso-wrap-distance-left:9pt;mso-wrap-distance-top:0;mso-wrap-distance-right:9pt;mso-wrap-distance-bottom:0;mso-position-horizontal:absolute;mso-position-horizontal-relative:margin;mso-position-vertical:absolute;mso-position-vertical-relative:margin;mso-width-percent:0;mso-height-percent:0;mso-width-relative:page;mso-height-relative:page" from="-.65pt,-7.65pt" to="456.1pt,-7.6pt" o:gfxdata="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" strokecolor="#1949a0" strokeweight=".25pt">
+            <v:line w14:anchorId="7D8E6DAB" id="Line 2" o:spid="_x0000_s1026" style="position:absolute;z-index:-251659264;visibility:visible;mso-wrap-style:square;mso-width-percent:0;mso-height-percent:0;mso-wrap-distance-left:9pt;mso-wrap-distance-top:0;mso-wrap-distance-right:9pt;mso-wrap-distance-bottom:0;mso-position-horizontal:absolute;mso-position-horizontal-relative:margin;mso-position-vertical:absolute;mso-position-vertical-relative:margin;mso-width-percent:0;mso-height-percent:0;mso-width-relative:page;mso-height-relative:page" from="-.65pt,-7.65pt" to="456.1pt,-7.6pt" o:gfxdata="UEsDBBQABgAIAAAAIQC2gziS/gAAAOEBAAATAAAAW0NvbnRlbnRfVHlwZXNdLnhtbJSRQU7DMBBF 90jcwfIWJU67QAgl6YK0S0CoHGBkTxKLZGx5TGhvj5O2G0SRWNoz/78nu9wcxkFMGNg6quQqL6RA 0s5Y6ir5vt9lD1JwBDIwOMJKHpHlpr69KfdHjyxSmriSfYz+USnWPY7AufNIadK6MEJMx9ApD/oD OlTrorhX2lFEilmcO2RdNtjC5xDF9pCuTyYBB5bi6bQ4syoJ3g9WQ0ymaiLzg5KdCXlKLjvcW893 SUOqXwnz5DrgnHtJTxOsQfEKIT7DmDSUCaxw7Rqn8787ZsmRM9e2VmPeBN4uqYvTtW7jvijg9N/y JsXecLq0q+WD6m8AAAD//wMAUEsDBBQABgAIAAAAIQA4/SH/1gAAAJQBAAALAAAAX3JlbHMvLnJl bHOkkMFqwzAMhu+DvYPRfXGawxijTi+j0GvpHsDYimMaW0Yy2fr2M4PBMnrbUb/Q94l/f/hMi1qR JVI2sOt6UJgd+ZiDgffL8ekFlFSbvV0oo4EbChzGx4f9GRdb25HMsYhqlCwG5lrLq9biZkxWOiqY 22YiTra2kYMu1l1tQD30/bPm3wwYN0x18gb45AdQl1tp5j/sFB2T0FQ7R0nTNEV3j6o9feQzro1i OWA14Fm+Q8a1a8+Bvu/d/dMb2JY5uiPbhG/ktn4cqGU/er3pcvwCAAD//wMAUEsDBBQABgAIAAAA IQAdprI02wEAAKQDAAAOAAAAZHJzL2Uyb0RvYy54bWysU9uO0zAQfUfiHyy/06Rdupeo6Qp1WV4W qLTLB0xtJ7GwPZbtNu3fM3YvsPCAhHixYs/MmTNnThb3e2vYToWo0bV8Oqk5U06g1K5v+beXx3e3 nMUEToJBp1p+UJHfL9++WYy+UTMc0EgVGIG42Iy+5UNKvqmqKAZlIU7QK0fBDoOFRNfQVzLASOjW VLO6vq5GDNIHFCpGen04Bvmy4HedEulr10WVmGk5cUvlDOXc5LNaLqDpA/hBixMN+AcWFrSjpheo B0jAtkH/AWW1CBixSxOBtsKu00KVGWiaaf3bNM8DeFVmIXGiv8gU/x+s+LJbB6Yl7W7OmQNLO3rS TrFZlmb0saGMlVuHPJzYu2f/hOJ7ZA5XA7heFYovB09l01xRvSrJl+ipwWb8jJJyYJuw6LTvgs2Q pADbl3UcLutQ+8QEPc5v6/pmRrQExa6v5gUfmnOpDzF9UmhZ/mi5IdYFGnZPMWUq0JxTcieHj9qY sm/j2Njyq+nNvBRENFrmYE6Lod+sTGA7IMdM797ffSgmIbBXaQG3ThawQYH86CRLRQRHLucZ3fSc GUX/RLRHkyXQ5u951Me4k4xZueMONigP63CWl6xQpjvZNnvt13up/vlzLX8AAAD//wMAUEsDBBQA BgAIAAAAIQAQZTKH3gAAAAoBAAAPAAAAZHJzL2Rvd25yZXYueG1sTI/LTsMwEEX3SPyDNUjsWidG VBDiVBSBhJBoRcMHuPEQR/UjxG6a/j1TNrCa19W9Z8rl5CwbcYhd8BLyeQYMfRN051sJn/XL7A5Y TMprZYNHCSeMsKwuL0pV6HD0HzhuU8vIxMdCSTAp9QXnsTHoVJyHHj3dvsLgVKJxaLke1JHMneUi yxbcqc5TglE9Phls9tuDkyCeV/3mLS3q+vV7M65X1uzfT0bK66vp8QFYwin9ieGMT+hQEdMuHLyO zEqY5TekPNdbakhwnwsBbPe7EcCrkv9/ofoBAAD//wMAUEsBAi0AFAAGAAgAAAAhALaDOJL+AAAA 4QEAABMAAAAAAAAAAAAAAAAAAAAAAFtDb250ZW50X1R5cGVzXS54bWxQSwECLQAUAAYACAAAACEA OP0h/9YAAACUAQAACwAAAAAAAAAAAAAAAAAvAQAAX3JlbHMvLnJlbHNQSwECLQAUAAYACAAAACEA HaayNNsBAACkAwAADgAAAAAAAAAAAAAAAAAuAgAAZHJzL2Uyb0RvYy54bWxQSwECLQAUAAYACAAA ACEAEGUyh94AAAAKAQAADwAAAAAAAAAAAAAAAAA1BAAAZHJzL2Rvd25yZXYueG1sUEsFBgAAAAAE AAQA8wAAAEAFAAAAAA== " strokecolor="#1949a0" strokeweight=".25pt">
               <v:stroke startarrowwidth="wide" startarrowlength="short" endarrowwidth="wide" endarrowlength="short"/>
               <w10:wrap anchorx="margin" anchory="margin"/>
             </v:line>
@@ -13847,7 +14310,7 @@
 </file>
 
 <file path=word/numbering.xml><?xml version="1.0" encoding="utf-8"?>
-<w:numbering xmlns:wpc="http://schemas.microsoft.com/office/word/2010/wordprocessingCanvas" xmlns:cx="http://schemas.microsoft.com/office/drawing/2014/chartex" xmlns:cx1="http://schemas.microsoft.com/office/drawing/2015/9/8/chartex" xmlns:cx2="http://schemas.microsoft.com/office/drawing/2015/10/21/chartex" xmlns:cx3="http://schemas.microsoft.com/office/drawing/2016/5/9/chartex" xmlns:cx4="http://schemas.microsoft.com/office/drawing/2016/5/10/chartex" xmlns:cx5="http://schemas.microsoft.com/office/drawing/2016/5/11/chartex" xmlns:cx6="http://schemas.microsoft.com/office/drawing/2016/5/12/chartex" xmlns:cx7="http://schemas.microsoft.com/office/drawing/2016/5/13/chartex" xmlns:cx8="http://schemas.microsoft.com/office/drawing/2016/5/14/chartex" xmlns:mc="http://schemas.openxmlformats.org/markup-compatibility/2006" xmlns:aink="http://schemas.microsoft.com/office/drawing/2016/ink" xmlns:am3d="http://schemas.microsoft.com/office/drawing/2017/model3d" xmlns:o="urn:schemas-microsoft-com:office:office" xmlns:r="http://schemas.openxmlformats.org/officeDocument/2006/relationships" xmlns:m="http://schemas.openxmlformats.org/officeDocument/2006/math" xmlns:v="urn:schemas-microsoft-com:vml" xmlns:wp14="http://schemas.microsoft.com/office/word/2010/wordprocessingDrawing" xmlns:wp="http://schemas.openxmlformats.org/drawingml/2006/wordprocessingDrawing" xmlns:w10="urn:schemas-microsoft-com:office:word" xmlns:w="http://schemas.openxmlformats.org/wordprocessingml/2006/main" xmlns:w14="http://schemas.microsoft.com/office/word/2010/wordml" xmlns:w15="http://schemas.microsoft.com/office/word/2012/wordml" xmlns:w16cex="http://schemas.microsoft.com/office/word/2018/wordml/cex" xmlns:w16cid="http://schemas.microsoft.com/office/word/2016/wordml/cid" xmlns:w16="http://schemas.microsoft.com/office/word/2018/wordml" xmlns:w16sdtdh="http://schemas.microsoft.com/office/word/2020/wordml/sdtdatahash" xmlns:w16se="http://schemas.microsoft.com/office/word/2015/wordml/symex" xmlns:wpg="http://schemas.microsoft.com/office/word/2010/wordprocessingGroup" xmlns:wpi="http://schemas.microsoft.com/office/word/2010/wordprocessingInk" xmlns:wne="http://schemas.microsoft.com/office/word/2006/wordml" xmlns:wps="http://schemas.microsoft.com/office/word/2010/wordprocessingShape" mc:Ignorable="w14 w15 w16se w16cid w16 w16cex w16sdtdh wp14">
+<w:numbering xmlns:wpc="http://schemas.microsoft.com/office/word/2010/wordprocessingCanvas" xmlns:cx="http://schemas.microsoft.com/office/drawing/2014/chartex" xmlns:cx1="http://schemas.microsoft.com/office/drawing/2015/9/8/chartex" xmlns:cx2="http://schemas.microsoft.com/office/drawing/2015/10/21/chartex" xmlns:cx3="http://schemas.microsoft.com/office/drawing/2016/5/9/chartex" xmlns:cx4="http://schemas.microsoft.com/office/drawing/2016/5/10/chartex" xmlns:cx5="http://schemas.microsoft.com/office/drawing/2016/5/11/chartex" xmlns:cx6="http://schemas.microsoft.com/office/drawing/2016/5/12/chartex" xmlns:cx7="http://schemas.microsoft.com/office/drawing/2016/5/13/chartex" xmlns:cx8="http://schemas.microsoft.com/office/drawing/2016/5/14/chartex" xmlns:mc="http://schemas.openxmlformats.org/markup-compatibility/2006" xmlns:aink="http://schemas.microsoft.com/office/drawing/2016/ink" xmlns:am3d="http://schemas.microsoft.com/office/drawing/2017/model3d" xmlns:o="urn:schemas-microsoft-com:office:office" xmlns:oel="http://schemas.microsoft.com/office/2019/extlst" xmlns:r="http://schemas.openxmlformats.org/officeDocument/2006/relationships" xmlns:m="http://schemas.openxmlformats.org/officeDocument/2006/math" xmlns:v="urn:schemas-microsoft-com:vml" xmlns:wp14="http://schemas.microsoft.com/office/word/2010/wordprocessingDrawing" xmlns:wp="http://schemas.openxmlformats.org/drawingml/2006/wordprocessingDrawing" xmlns:w10="urn:schemas-microsoft-com:office:word" xmlns:w="http://schemas.openxmlformats.org/wordprocessingml/2006/main" xmlns:w14="http://schemas.microsoft.com/office/word/2010/wordml" xmlns:w15="http://schemas.microsoft.com/office/word/2012/wordml" xmlns:w16cex="http://schemas.microsoft.com/office/word/2018/wordml/cex" xmlns:w16cid="http://schemas.microsoft.com/office/word/2016/wordml/cid" xmlns:w16="http://schemas.microsoft.com/office/word/2018/wordml" xmlns:w16sdtdh="http://schemas.microsoft.com/office/word/2020/wordml/sdtdatahash" xmlns:w16se="http://schemas.microsoft.com/office/word/2015/wordml/symex" xmlns:wpg="http://schemas.microsoft.com/office/word/2010/wordprocessingGroup" xmlns:wpi="http://schemas.microsoft.com/office/word/2010/wordprocessingInk" xmlns:wne="http://schemas.microsoft.com/office/word/2006/wordml" xmlns:wps="http://schemas.microsoft.com/office/word/2010/wordprocessingShape" mc:Ignorable="w14 w15 w16se w16cid w16 w16cex w16sdtdh wp14">
   <w:abstractNum w:abstractNumId="0" w15:restartNumberingAfterBreak="0">
     <w:nsid w:val="FFFFFF89"/>
     <w:multiLevelType w:val="singleLevel"/>
@@ -15016,34 +15479,34 @@
       </w:rPr>
     </w:lvl>
   </w:abstractNum>
-  <w:num w:numId="1">
+  <w:num w:numId="1" w16cid:durableId="1014383401">
     <w:abstractNumId w:val="1"/>
   </w:num>
-  <w:num w:numId="2">
+  <w:num w:numId="2" w16cid:durableId="1547134163">
     <w:abstractNumId w:val="3"/>
   </w:num>
-  <w:num w:numId="3">
+  <w:num w:numId="3" w16cid:durableId="2092266632">
     <w:abstractNumId w:val="2"/>
   </w:num>
-  <w:num w:numId="4">
+  <w:num w:numId="4" w16cid:durableId="1928951894">
     <w:abstractNumId w:val="0"/>
   </w:num>
-  <w:num w:numId="5">
+  <w:num w:numId="5" w16cid:durableId="597953855">
     <w:abstractNumId w:val="4"/>
   </w:num>
-  <w:num w:numId="6">
+  <w:num w:numId="6" w16cid:durableId="427894079">
     <w:abstractNumId w:val="8"/>
   </w:num>
-  <w:num w:numId="7">
+  <w:num w:numId="7" w16cid:durableId="409691694">
     <w:abstractNumId w:val="6"/>
   </w:num>
-  <w:num w:numId="8">
+  <w:num w:numId="8" w16cid:durableId="1722748690">
     <w:abstractNumId w:val="7"/>
   </w:num>
-  <w:num w:numId="9">
+  <w:num w:numId="9" w16cid:durableId="531458376">
     <w:abstractNumId w:val="9"/>
   </w:num>
-  <w:num w:numId="10">
+  <w:num w:numId="10" w16cid:durableId="20711700">
     <w:abstractNumId w:val="5"/>
   </w:num>
   <w:numIdMacAtCleanup w:val="9"/>
@@ -15051,9 +15514,12 @@
 </file>
 
 <file path=word/people.xml><?xml version="1.0" encoding="utf-8"?>
-<w15:people xmlns:wpc="http://schemas.microsoft.com/office/word/2010/wordprocessingCanvas" xmlns:cx="http://schemas.microsoft.com/office/drawing/2014/chartex" xmlns:cx1="http://schemas.microsoft.com/office/drawing/2015/9/8/chartex" xmlns:cx2="http://schemas.microsoft.com/office/drawing/2015/10/21/chartex" xmlns:cx3="http://schemas.microsoft.com/office/drawing/2016/5/9/chartex" xmlns:cx4="http://schemas.microsoft.com/office/drawing/2016/5/10/chartex" xmlns:cx5="http://schemas.microsoft.com/office/drawing/2016/5/11/chartex" xmlns:cx6="http://schemas.microsoft.com/office/drawing/2016/5/12/chartex" xmlns:cx7="http://schemas.microsoft.com/office/drawing/2016/5/13/chartex" xmlns:cx8="http://schemas.microsoft.com/office/drawing/2016/5/14/chartex" xmlns:mc="http://schemas.openxmlformats.org/markup-compatibility/2006" xmlns:aink="http://schemas.microsoft.com/office/drawing/2016/ink" xmlns:am3d="http://schemas.microsoft.com/office/drawing/2017/model3d" xmlns:o="urn:schemas-microsoft-com:office:office" xmlns:r="http://schemas.openxmlformats.org/officeDocument/2006/relationships" xmlns:m="http://schemas.openxmlformats.org/officeDocument/2006/math" xmlns:v="urn:schemas-microsoft-com:vml" xmlns:wp14="http://schemas.microsoft.com/office/word/2010/wordprocessingDrawing" xmlns:wp="http://schemas.openxmlformats.org/drawingml/2006/wordprocessingDrawing" xmlns:w10="urn:schemas-microsoft-com:office:word" xmlns:w="http://schemas.openxmlformats.org/wordprocessingml/2006/main" xmlns:w14="http://schemas.microsoft.com/office/word/2010/wordml" xmlns:w15="http://schemas.microsoft.com/office/word/2012/wordml" xmlns:w16cex="http://schemas.microsoft.com/office/word/2018/wordml/cex" xmlns:w16cid="http://schemas.microsoft.com/office/word/2016/wordml/cid" xmlns:w16="http://schemas.microsoft.com/office/word/2018/wordml" xmlns:w16sdtdh="http://schemas.microsoft.com/office/word/2020/wordml/sdtdatahash" xmlns:w16se="http://schemas.microsoft.com/office/word/2015/wordml/symex" xmlns:wpg="http://schemas.microsoft.com/office/word/2010/wordprocessingGroup" xmlns:wpi="http://schemas.microsoft.com/office/word/2010/wordprocessingInk" xmlns:wne="http://schemas.microsoft.com/office/word/2006/wordml" xmlns:wps="http://schemas.microsoft.com/office/word/2010/wordprocessingShape" mc:Ignorable="w14 w15 w16se w16cid w16 w16cex w16sdtdh wp14">
+<w15:people xmlns:wpc="http://schemas.microsoft.com/office/word/2010/wordprocessingCanvas" xmlns:cx="http://schemas.microsoft.com/office/drawing/2014/chartex" xmlns:cx1="http://schemas.microsoft.com/office/drawing/2015/9/8/chartex" xmlns:cx2="http://schemas.microsoft.com/office/drawing/2015/10/21/chartex" xmlns:cx3="http://schemas.microsoft.com/office/drawing/2016/5/9/chartex" xmlns:cx4="http://schemas.microsoft.com/office/drawing/2016/5/10/chartex" xmlns:cx5="http://schemas.microsoft.com/office/drawing/2016/5/11/chartex" xmlns:cx6="http://schemas.microsoft.com/office/drawing/2016/5/12/chartex" xmlns:cx7="http://schemas.microsoft.com/office/drawing/2016/5/13/chartex" xmlns:cx8="http://schemas.microsoft.com/office/drawing/2016/5/14/chartex" xmlns:mc="http://schemas.openxmlformats.org/markup-compatibility/2006" xmlns:aink="http://schemas.microsoft.com/office/drawing/2016/ink" xmlns:am3d="http://schemas.microsoft.com/office/drawing/2017/model3d" xmlns:o="urn:schemas-microsoft-com:office:office" xmlns:oel="http://schemas.microsoft.com/office/2019/extlst" xmlns:r="http://schemas.openxmlformats.org/officeDocument/2006/relationships" xmlns:m="http://schemas.openxmlformats.org/officeDocument/2006/math" xmlns:v="urn:schemas-microsoft-com:vml" xmlns:wp14="http://schemas.microsoft.com/office/word/2010/wordprocessingDrawing" xmlns:wp="http://schemas.openxmlformats.org/drawingml/2006/wordprocessingDrawing" xmlns:w10="urn:schemas-microsoft-com:office:word" xmlns:w="http://schemas.openxmlformats.org/wordprocessingml/2006/main" xmlns:w14="http://schemas.microsoft.com/office/word/2010/wordml" xmlns:w15="http://schemas.microsoft.com/office/word/2012/wordml" xmlns:w16cex="http://schemas.microsoft.com/office/word/2018/wordml/cex" xmlns:w16cid="http://schemas.microsoft.com/office/word/2016/wordml/cid" xmlns:w16="http://schemas.microsoft.com/office/word/2018/wordml" xmlns:w16sdtdh="http://schemas.microsoft.com/office/word/2020/wordml/sdtdatahash" xmlns:w16se="http://schemas.microsoft.com/office/word/2015/wordml/symex" xmlns:wpg="http://schemas.microsoft.com/office/word/2010/wordprocessingGroup" xmlns:wpi="http://schemas.microsoft.com/office/word/2010/wordprocessingInk" xmlns:wne="http://schemas.microsoft.com/office/word/2006/wordml" xmlns:wps="http://schemas.microsoft.com/office/word/2010/wordprocessingShape" mc:Ignorable="w14 w15 w16se w16cid w16 w16cex w16sdtdh wp14">
   <w15:person w15:author="Rentschler, Markus (OPP)">
     <w15:presenceInfo w15:providerId="None" w15:userId="Rentschler, Markus (OPP)"/>
+  </w15:person>
+  <w15:person w15:author="Fiebiger, Bernd">
+    <w15:presenceInfo w15:providerId="AD" w15:userId="S::Bernd.Fiebiger@kuka.com::7812ec2e-f1e6-491b-aaa5-af94c9705b0d"/>
   </w15:person>
 </w15:people>
 </file>
@@ -17348,15 +17814,6 @@
 </file>
 
 <file path=customXml/item1.xml><?xml version="1.0" encoding="utf-8"?>
-<?mso-contentType ?>
-<FormTemplates xmlns="http://schemas.microsoft.com/sharepoint/v3/contenttype/forms">
-  <Display>DocumentLibraryForm</Display>
-  <Edit>DocumentLibraryForm</Edit>
-  <New>DocumentLibraryForm</New>
-</FormTemplates>
-</file>
-
-<file path=customXml/item2.xml><?xml version="1.0" encoding="utf-8"?>
 <ct:contentTypeSchema xmlns:ct="http://schemas.microsoft.com/office/2006/metadata/contentType" xmlns:ma="http://schemas.microsoft.com/office/2006/metadata/properties/metaAttributes" ct:_="" ma:_="" ma:contentTypeName="Document" ma:contentTypeID="0x0101001EAA12952AE5634EB7499376596B0F54" ma:contentTypeVersion="13" ma:contentTypeDescription="Create a new document." ma:contentTypeScope="" ma:versionID="144bb4de1dc27ea6bc4d1436243c2673">
   <xsd:schema xmlns:xsd="http://www.w3.org/2001/XMLSchema" xmlns:xs="http://www.w3.org/2001/XMLSchema" xmlns:p="http://schemas.microsoft.com/office/2006/metadata/properties" xmlns:ns3="3321e1ef-2180-4ca5-b0cf-d67f07394c5d" xmlns:ns4="428f0e14-950f-4625-bde6-a9501c3bb1e5" targetNamespace="http://schemas.microsoft.com/office/2006/metadata/properties" ma:root="true" ma:fieldsID="6d89ad03a21e110864f3fe285c58c289" ns3:_="" ns4:_="">
     <xsd:import namespace="3321e1ef-2180-4ca5-b0cf-d67f07394c5d"/>
@@ -17579,25 +18036,26 @@
 </ct:contentTypeSchema>
 </file>
 
-<file path=customXml/item3.xml><?xml version="1.0" encoding="utf-8"?>
+<file path=customXml/item2.xml><?xml version="1.0" encoding="utf-8"?>
 <p:properties xmlns:p="http://schemas.microsoft.com/office/2006/metadata/properties" xmlns:xsi="http://www.w3.org/2001/XMLSchema-instance" xmlns:pc="http://schemas.microsoft.com/office/infopath/2007/PartnerControls">
   <documentManagement/>
 </p:properties>
 </file>
 
-<file path=customXml/item4.xml><?xml version="1.0" encoding="utf-8"?>
+<file path=customXml/item3.xml><?xml version="1.0" encoding="utf-8"?>
 <b:Sources xmlns:b="http://schemas.openxmlformats.org/officeDocument/2006/bibliography" xmlns="http://schemas.openxmlformats.org/officeDocument/2006/bibliography" SelectedStyle="\APA.XSL" StyleName="APA Fifth Edition"/>
 </file>
 
-<file path=customXml/itemProps1.xml><?xml version="1.0" encoding="utf-8"?>
-<ds:datastoreItem xmlns:ds="http://schemas.openxmlformats.org/officeDocument/2006/customXml" ds:itemID="{1A2D1905-C579-4A6F-8C07-2318F1405B99}">
-  <ds:schemaRefs>
-    <ds:schemaRef ds:uri="http://schemas.microsoft.com/sharepoint/v3/contenttype/forms"/>
-  </ds:schemaRefs>
-</ds:datastoreItem>
+<file path=customXml/item4.xml><?xml version="1.0" encoding="utf-8"?>
+<?mso-contentType ?>
+<FormTemplates xmlns="http://schemas.microsoft.com/sharepoint/v3/contenttype/forms">
+  <Display>DocumentLibraryForm</Display>
+  <Edit>DocumentLibraryForm</Edit>
+  <New>DocumentLibraryForm</New>
+</FormTemplates>
 </file>
 
-<file path=customXml/itemProps2.xml><?xml version="1.0" encoding="utf-8"?>
+<file path=customXml/itemProps1.xml><?xml version="1.0" encoding="utf-8"?>
 <ds:datastoreItem xmlns:ds="http://schemas.openxmlformats.org/officeDocument/2006/customXml" ds:itemID="{BF18F2B3-2B00-4E8A-B88F-582BBB872D1E}">
   <ds:schemaRefs>
     <ds:schemaRef ds:uri="http://schemas.microsoft.com/office/2006/metadata/contentType"/>
@@ -17616,7 +18074,7 @@
 </ds:datastoreItem>
 </file>
 
-<file path=customXml/itemProps3.xml><?xml version="1.0" encoding="utf-8"?>
+<file path=customXml/itemProps2.xml><?xml version="1.0" encoding="utf-8"?>
 <ds:datastoreItem xmlns:ds="http://schemas.openxmlformats.org/officeDocument/2006/customXml" ds:itemID="{E7E532F3-35E2-4E9D-A796-CCED132E5669}">
   <ds:schemaRefs>
     <ds:schemaRef ds:uri="http://schemas.microsoft.com/office/2006/metadata/properties"/>
@@ -17625,10 +18083,18 @@
 </ds:datastoreItem>
 </file>
 
-<file path=customXml/itemProps4.xml><?xml version="1.0" encoding="utf-8"?>
+<file path=customXml/itemProps3.xml><?xml version="1.0" encoding="utf-8"?>
 <ds:datastoreItem xmlns:ds="http://schemas.openxmlformats.org/officeDocument/2006/customXml" ds:itemID="{DA61E092-A31C-46D0-B6FA-359D36EAE8DD}">
   <ds:schemaRefs>
     <ds:schemaRef ds:uri="http://schemas.openxmlformats.org/officeDocument/2006/bibliography"/>
   </ds:schemaRefs>
 </ds:datastoreItem>
+</file>
+
+<file path=customXml/itemProps4.xml><?xml version="1.0" encoding="utf-8"?>
+<ds:datastoreItem xmlns:ds="http://schemas.openxmlformats.org/officeDocument/2006/customXml" ds:itemID="{1A2D1905-C579-4A6F-8C07-2318F1405B99}">
+  <ds:schemaRefs>
+    <ds:schemaRef ds:uri="http://schemas.microsoft.com/sharepoint/v3/contenttype/forms"/>
+  </ds:schemaRefs>
+</ds:datastoreItem>
 </file>
</xml_diff>